<commit_message>
docs: :memo: Añadir la información introductoria a todos los documentos
</commit_message>
<xml_diff>
--- a/work_in_progress_docs/ACTA DE CONSTITUCIÓN_v1.3.docx
+++ b/work_in_progress_docs/ACTA DE CONSTITUCIÓN_v1.3.docx
@@ -1,6 +1,6 @@
 
 <file path=word/document.xml><?xml version="1.0" encoding="utf-8"?>
-<w:document xmlns:wpc="http://schemas.microsoft.com/office/word/2010/wordprocessingCanvas" xmlns:cx="http://schemas.microsoft.com/office/drawing/2014/chartex" xmlns:cx1="http://schemas.microsoft.com/office/drawing/2015/9/8/chartex" xmlns:cx2="http://schemas.microsoft.com/office/drawing/2015/10/21/chartex" xmlns:cx3="http://schemas.microsoft.com/office/drawing/2016/5/9/chartex" xmlns:cx4="http://schemas.microsoft.com/office/drawing/2016/5/10/chartex" xmlns:cx5="http://schemas.microsoft.com/office/drawing/2016/5/11/chartex" xmlns:cx6="http://schemas.microsoft.com/office/drawing/2016/5/12/chartex" xmlns:cx7="http://schemas.microsoft.com/office/drawing/2016/5/13/chartex" xmlns:cx8="http://schemas.microsoft.com/office/drawing/2016/5/14/chartex" xmlns:mc="http://schemas.openxmlformats.org/markup-compatibility/2006" xmlns:aink="http://schemas.microsoft.com/office/drawing/2016/ink" xmlns:am3d="http://schemas.microsoft.com/office/drawing/2017/model3d" xmlns:o="urn:schemas-microsoft-com:office:office" xmlns:oel="http://schemas.microsoft.com/office/2019/extlst" xmlns:r="http://schemas.openxmlformats.org/officeDocument/2006/relationships" xmlns:m="http://schemas.openxmlformats.org/officeDocument/2006/math" xmlns:v="urn:schemas-microsoft-com:vml" xmlns:wp14="http://schemas.microsoft.com/office/word/2010/wordprocessingDrawing" xmlns:wp="http://schemas.openxmlformats.org/drawingml/2006/wordprocessingDrawing" xmlns:w10="urn:schemas-microsoft-com:office:word" xmlns:w="http://schemas.openxmlformats.org/wordprocessingml/2006/main" xmlns:w14="http://schemas.microsoft.com/office/word/2010/wordml" xmlns:w15="http://schemas.microsoft.com/office/word/2012/wordml" xmlns:w16cex="http://schemas.microsoft.com/office/word/2018/wordml/cex" xmlns:w16cid="http://schemas.microsoft.com/office/word/2016/wordml/cid" xmlns:w16="http://schemas.microsoft.com/office/word/2018/wordml" xmlns:w16du="http://schemas.microsoft.com/office/word/2023/wordml/word16du" xmlns:w16sdtdh="http://schemas.microsoft.com/office/word/2020/wordml/sdtdatahash" xmlns:w16se="http://schemas.microsoft.com/office/word/2015/wordml/symex" xmlns:wpg="http://schemas.microsoft.com/office/word/2010/wordprocessingGroup" xmlns:wpi="http://schemas.microsoft.com/office/word/2010/wordprocessingInk" xmlns:wne="http://schemas.microsoft.com/office/word/2006/wordml" xmlns:wps="http://schemas.microsoft.com/office/word/2010/wordprocessingShape" mc:Ignorable="w14 w15 w16se w16cid w16 w16cex w16sdtdh w16du wp14">
+<w:document xmlns:wpc="http://schemas.microsoft.com/office/word/2010/wordprocessingCanvas" xmlns:cx="http://schemas.microsoft.com/office/drawing/2014/chartex" xmlns:cx1="http://schemas.microsoft.com/office/drawing/2015/9/8/chartex" xmlns:cx2="http://schemas.microsoft.com/office/drawing/2015/10/21/chartex" xmlns:cx3="http://schemas.microsoft.com/office/drawing/2016/5/9/chartex" xmlns:cx4="http://schemas.microsoft.com/office/drawing/2016/5/10/chartex" xmlns:cx5="http://schemas.microsoft.com/office/drawing/2016/5/11/chartex" xmlns:cx6="http://schemas.microsoft.com/office/drawing/2016/5/12/chartex" xmlns:cx7="http://schemas.microsoft.com/office/drawing/2016/5/13/chartex" xmlns:cx8="http://schemas.microsoft.com/office/drawing/2016/5/14/chartex" xmlns:mc="http://schemas.openxmlformats.org/markup-compatibility/2006" xmlns:aink="http://schemas.microsoft.com/office/drawing/2016/ink" xmlns:am3d="http://schemas.microsoft.com/office/drawing/2017/model3d" xmlns:o="urn:schemas-microsoft-com:office:office" xmlns:r="http://schemas.openxmlformats.org/officeDocument/2006/relationships" xmlns:m="http://schemas.openxmlformats.org/officeDocument/2006/math" xmlns:v="urn:schemas-microsoft-com:vml" xmlns:wp14="http://schemas.microsoft.com/office/word/2010/wordprocessingDrawing" xmlns:wp="http://schemas.openxmlformats.org/drawingml/2006/wordprocessingDrawing" xmlns:w10="urn:schemas-microsoft-com:office:word" xmlns:w="http://schemas.openxmlformats.org/wordprocessingml/2006/main" xmlns:w14="http://schemas.microsoft.com/office/word/2010/wordml" xmlns:w15="http://schemas.microsoft.com/office/word/2012/wordml" xmlns:w16cex="http://schemas.microsoft.com/office/word/2018/wordml/cex" xmlns:w16cid="http://schemas.microsoft.com/office/word/2016/wordml/cid" xmlns:w16="http://schemas.microsoft.com/office/word/2018/wordml" xmlns:w16sdtdh="http://schemas.microsoft.com/office/word/2020/wordml/sdtdatahash" xmlns:w16se="http://schemas.microsoft.com/office/word/2015/wordml/symex" xmlns:wpg="http://schemas.microsoft.com/office/word/2010/wordprocessingGroup" xmlns:wpi="http://schemas.microsoft.com/office/word/2010/wordprocessingInk" xmlns:wne="http://schemas.microsoft.com/office/word/2006/wordml" xmlns:wps="http://schemas.microsoft.com/office/word/2010/wordprocessingShape" mc:Ignorable="w14 w15 w16se w16cid w16 w16cex w16sdtdh wp14">
   <w:body>
     <w:p>
       <w:pPr>
@@ -46,7 +46,24 @@
           <w:p>
             <w:pPr>
               <w:spacing w:before="120" w:afterAutospacing="0"/>
-            </w:pPr>
+              <w:rPr>
+                <w:rFonts w:eastAsia="SimSun" w:cstheme="minorHAnsi"/>
+                <w:color w:val="0070C0"/>
+                <w:sz w:val="20"/>
+                <w:szCs w:val="20"/>
+                <w:lang w:val="es-ES" w:eastAsia="zh-CN"/>
+              </w:rPr>
+            </w:pPr>
+            <w:r>
+              <w:rPr>
+                <w:rFonts w:eastAsia="SimSun" w:cstheme="minorHAnsi"/>
+                <w:color w:val="0070C0"/>
+                <w:sz w:val="20"/>
+                <w:szCs w:val="20"/>
+                <w:lang w:val="es-ES" w:eastAsia="zh-CN"/>
+              </w:rPr>
+              <w:t>Skibidi cosmetics</w:t>
+            </w:r>
           </w:p>
         </w:tc>
       </w:tr>
@@ -87,6 +104,16 @@
                 <w:lang w:val="es-ES" w:eastAsia="zh-CN"/>
               </w:rPr>
             </w:pPr>
+            <w:r>
+              <w:rPr>
+                <w:rFonts w:eastAsia="SimSun" w:cstheme="minorHAnsi"/>
+                <w:color w:val="0070C0"/>
+                <w:sz w:val="20"/>
+                <w:szCs w:val="20"/>
+                <w:lang w:val="es-ES" w:eastAsia="zh-CN"/>
+              </w:rPr>
+              <w:t>2025-001</w:t>
+            </w:r>
           </w:p>
         </w:tc>
       </w:tr>
@@ -133,6 +160,16 @@
                 <w:lang w:val="es-ES" w:eastAsia="zh-CN"/>
               </w:rPr>
             </w:pPr>
+            <w:r>
+              <w:rPr>
+                <w:rFonts w:eastAsia="SimSun" w:cstheme="minorHAnsi"/>
+                <w:color w:val="0070C0"/>
+                <w:sz w:val="20"/>
+                <w:szCs w:val="20"/>
+                <w:lang w:val="es-ES" w:eastAsia="zh-CN"/>
+              </w:rPr>
+              <w:t>Empresa de distribución de bienes</w:t>
+            </w:r>
           </w:p>
         </w:tc>
       </w:tr>
@@ -173,6 +210,16 @@
                 <w:lang w:val="es-ES" w:eastAsia="zh-CN"/>
               </w:rPr>
             </w:pPr>
+            <w:r>
+              <w:rPr>
+                <w:rFonts w:eastAsia="SimSun" w:cstheme="minorHAnsi"/>
+                <w:color w:val="0070C0"/>
+                <w:sz w:val="20"/>
+                <w:szCs w:val="20"/>
+                <w:lang w:val="es-ES" w:eastAsia="zh-CN"/>
+              </w:rPr>
+              <w:t>Jesús Torres Valderrama</w:t>
+            </w:r>
           </w:p>
         </w:tc>
       </w:tr>
@@ -213,6 +260,16 @@
                 <w:lang w:val="es-ES" w:eastAsia="zh-CN"/>
               </w:rPr>
             </w:pPr>
+            <w:r>
+              <w:rPr>
+                <w:rFonts w:eastAsia="SimSun" w:cstheme="minorHAnsi"/>
+                <w:color w:val="0070C0"/>
+                <w:sz w:val="20"/>
+                <w:szCs w:val="20"/>
+                <w:lang w:val="es-ES" w:eastAsia="zh-CN"/>
+              </w:rPr>
+              <w:t>Grupo 1.10</w:t>
+            </w:r>
           </w:p>
         </w:tc>
       </w:tr>
@@ -265,6 +322,26 @@
                 <w:lang w:val="es-ES" w:eastAsia="zh-CN"/>
               </w:rPr>
             </w:pPr>
+            <w:r>
+              <w:rPr>
+                <w:rFonts w:eastAsia="SimSun" w:cstheme="minorHAnsi"/>
+                <w:color w:val="0070C0"/>
+                <w:sz w:val="20"/>
+                <w:szCs w:val="20"/>
+                <w:lang w:val="es-ES" w:eastAsia="zh-CN"/>
+              </w:rPr>
+              <w:t>18</w:t>
+            </w:r>
+            <w:r>
+              <w:rPr>
+                <w:rFonts w:eastAsia="SimSun" w:cstheme="minorHAnsi"/>
+                <w:color w:val="0070C0"/>
+                <w:sz w:val="20"/>
+                <w:szCs w:val="20"/>
+                <w:lang w:val="es-ES" w:eastAsia="zh-CN"/>
+              </w:rPr>
+              <w:t>/09/2025</w:t>
+            </w:r>
           </w:p>
         </w:tc>
       </w:tr>
@@ -305,6 +382,16 @@
                 <w:lang w:val="es-ES" w:eastAsia="zh-CN"/>
               </w:rPr>
             </w:pPr>
+            <w:r>
+              <w:rPr>
+                <w:rFonts w:eastAsia="SimSun" w:cstheme="minorHAnsi"/>
+                <w:color w:val="0070C0"/>
+                <w:sz w:val="20"/>
+                <w:szCs w:val="20"/>
+                <w:lang w:val="es-ES" w:eastAsia="zh-CN"/>
+              </w:rPr>
+              <w:t>Director</w:t>
+            </w:r>
           </w:p>
         </w:tc>
       </w:tr>
@@ -345,6 +432,16 @@
                 <w:lang w:val="es-ES" w:eastAsia="zh-CN"/>
               </w:rPr>
             </w:pPr>
+            <w:r>
+              <w:rPr>
+                <w:rFonts w:eastAsia="SimSun" w:cstheme="minorHAnsi"/>
+                <w:color w:val="0070C0"/>
+                <w:sz w:val="20"/>
+                <w:szCs w:val="20"/>
+                <w:lang w:val="es-ES" w:eastAsia="zh-CN"/>
+              </w:rPr>
+              <w:t>01.00</w:t>
+            </w:r>
           </w:p>
         </w:tc>
       </w:tr>
@@ -538,6 +635,16 @@
                 <w:lang w:val="es-ES" w:eastAsia="zh-CN"/>
               </w:rPr>
             </w:pPr>
+            <w:r>
+              <w:rPr>
+                <w:rFonts w:eastAsia="SimSun" w:cstheme="minorHAnsi"/>
+                <w:color w:val="0070C0"/>
+                <w:sz w:val="20"/>
+                <w:szCs w:val="20"/>
+                <w:lang w:val="es-ES" w:eastAsia="zh-CN"/>
+              </w:rPr>
+              <w:t>20-09-2025</w:t>
+            </w:r>
           </w:p>
         </w:tc>
         <w:tc>
@@ -562,6 +669,16 @@
                 <w:lang w:val="es-ES" w:eastAsia="zh-CN"/>
               </w:rPr>
             </w:pPr>
+            <w:r>
+              <w:rPr>
+                <w:rFonts w:eastAsia="SimSun" w:cstheme="minorHAnsi"/>
+                <w:color w:val="0070C0"/>
+                <w:sz w:val="20"/>
+                <w:szCs w:val="20"/>
+                <w:lang w:val="es-ES" w:eastAsia="zh-CN"/>
+              </w:rPr>
+              <w:t>Director</w:t>
+            </w:r>
           </w:p>
         </w:tc>
         <w:tc>
@@ -585,6 +702,16 @@
                 <w:lang w:val="es-ES" w:eastAsia="zh-CN"/>
               </w:rPr>
             </w:pPr>
+            <w:r>
+              <w:rPr>
+                <w:rFonts w:eastAsia="SimSun" w:cstheme="minorHAnsi"/>
+                <w:color w:val="0070C0"/>
+                <w:sz w:val="20"/>
+                <w:szCs w:val="20"/>
+                <w:lang w:val="es-ES" w:eastAsia="zh-CN"/>
+              </w:rPr>
+              <w:t>Añadida la información sobre el proyecto.</w:t>
+            </w:r>
           </w:p>
         </w:tc>
       </w:tr>
@@ -3577,7 +3704,7 @@
 </file>
 
 <file path=word/endnotes.xml><?xml version="1.0" encoding="utf-8"?>
-<w:endnotes xmlns:wpc="http://schemas.microsoft.com/office/word/2010/wordprocessingCanvas" xmlns:cx="http://schemas.microsoft.com/office/drawing/2014/chartex" xmlns:cx1="http://schemas.microsoft.com/office/drawing/2015/9/8/chartex" xmlns:cx2="http://schemas.microsoft.com/office/drawing/2015/10/21/chartex" xmlns:cx3="http://schemas.microsoft.com/office/drawing/2016/5/9/chartex" xmlns:cx4="http://schemas.microsoft.com/office/drawing/2016/5/10/chartex" xmlns:cx5="http://schemas.microsoft.com/office/drawing/2016/5/11/chartex" xmlns:cx6="http://schemas.microsoft.com/office/drawing/2016/5/12/chartex" xmlns:cx7="http://schemas.microsoft.com/office/drawing/2016/5/13/chartex" xmlns:cx8="http://schemas.microsoft.com/office/drawing/2016/5/14/chartex" xmlns:mc="http://schemas.openxmlformats.org/markup-compatibility/2006" xmlns:aink="http://schemas.microsoft.com/office/drawing/2016/ink" xmlns:am3d="http://schemas.microsoft.com/office/drawing/2017/model3d" xmlns:o="urn:schemas-microsoft-com:office:office" xmlns:oel="http://schemas.microsoft.com/office/2019/extlst" xmlns:r="http://schemas.openxmlformats.org/officeDocument/2006/relationships" xmlns:m="http://schemas.openxmlformats.org/officeDocument/2006/math" xmlns:v="urn:schemas-microsoft-com:vml" xmlns:wp14="http://schemas.microsoft.com/office/word/2010/wordprocessingDrawing" xmlns:wp="http://schemas.openxmlformats.org/drawingml/2006/wordprocessingDrawing" xmlns:w10="urn:schemas-microsoft-com:office:word" xmlns:w="http://schemas.openxmlformats.org/wordprocessingml/2006/main" xmlns:w14="http://schemas.microsoft.com/office/word/2010/wordml" xmlns:w15="http://schemas.microsoft.com/office/word/2012/wordml" xmlns:w16cex="http://schemas.microsoft.com/office/word/2018/wordml/cex" xmlns:w16cid="http://schemas.microsoft.com/office/word/2016/wordml/cid" xmlns:w16="http://schemas.microsoft.com/office/word/2018/wordml" xmlns:w16du="http://schemas.microsoft.com/office/word/2023/wordml/word16du" xmlns:w16sdtdh="http://schemas.microsoft.com/office/word/2020/wordml/sdtdatahash" xmlns:w16se="http://schemas.microsoft.com/office/word/2015/wordml/symex" xmlns:wpg="http://schemas.microsoft.com/office/word/2010/wordprocessingGroup" xmlns:wpi="http://schemas.microsoft.com/office/word/2010/wordprocessingInk" xmlns:wne="http://schemas.microsoft.com/office/word/2006/wordml" xmlns:wps="http://schemas.microsoft.com/office/word/2010/wordprocessingShape" mc:Ignorable="w14 w15 w16se w16cid w16 w16cex w16sdtdh w16du wp14">
+<w:endnotes xmlns:wpc="http://schemas.microsoft.com/office/word/2010/wordprocessingCanvas" xmlns:cx="http://schemas.microsoft.com/office/drawing/2014/chartex" xmlns:cx1="http://schemas.microsoft.com/office/drawing/2015/9/8/chartex" xmlns:cx2="http://schemas.microsoft.com/office/drawing/2015/10/21/chartex" xmlns:cx3="http://schemas.microsoft.com/office/drawing/2016/5/9/chartex" xmlns:cx4="http://schemas.microsoft.com/office/drawing/2016/5/10/chartex" xmlns:cx5="http://schemas.microsoft.com/office/drawing/2016/5/11/chartex" xmlns:cx6="http://schemas.microsoft.com/office/drawing/2016/5/12/chartex" xmlns:cx7="http://schemas.microsoft.com/office/drawing/2016/5/13/chartex" xmlns:cx8="http://schemas.microsoft.com/office/drawing/2016/5/14/chartex" xmlns:mc="http://schemas.openxmlformats.org/markup-compatibility/2006" xmlns:aink="http://schemas.microsoft.com/office/drawing/2016/ink" xmlns:am3d="http://schemas.microsoft.com/office/drawing/2017/model3d" xmlns:o="urn:schemas-microsoft-com:office:office" xmlns:r="http://schemas.openxmlformats.org/officeDocument/2006/relationships" xmlns:m="http://schemas.openxmlformats.org/officeDocument/2006/math" xmlns:v="urn:schemas-microsoft-com:vml" xmlns:wp14="http://schemas.microsoft.com/office/word/2010/wordprocessingDrawing" xmlns:wp="http://schemas.openxmlformats.org/drawingml/2006/wordprocessingDrawing" xmlns:w10="urn:schemas-microsoft-com:office:word" xmlns:w="http://schemas.openxmlformats.org/wordprocessingml/2006/main" xmlns:w14="http://schemas.microsoft.com/office/word/2010/wordml" xmlns:w15="http://schemas.microsoft.com/office/word/2012/wordml" xmlns:w16cex="http://schemas.microsoft.com/office/word/2018/wordml/cex" xmlns:w16cid="http://schemas.microsoft.com/office/word/2016/wordml/cid" xmlns:w16="http://schemas.microsoft.com/office/word/2018/wordml" xmlns:w16sdtdh="http://schemas.microsoft.com/office/word/2020/wordml/sdtdatahash" xmlns:w16se="http://schemas.microsoft.com/office/word/2015/wordml/symex" xmlns:wpg="http://schemas.microsoft.com/office/word/2010/wordprocessingGroup" xmlns:wpi="http://schemas.microsoft.com/office/word/2010/wordprocessingInk" xmlns:wne="http://schemas.microsoft.com/office/word/2006/wordml" xmlns:wps="http://schemas.microsoft.com/office/word/2010/wordprocessingShape" mc:Ignorable="w14 w15 w16se w16cid w16 w16cex w16sdtdh wp14">
   <w:endnote w:type="separator" w:id="-1">
     <w:p>
       <w:pPr>
@@ -3602,7 +3729,7 @@
 </file>
 
 <file path=word/footer1.xml><?xml version="1.0" encoding="utf-8"?>
-<w:ftr xmlns:wpc="http://schemas.microsoft.com/office/word/2010/wordprocessingCanvas" xmlns:cx="http://schemas.microsoft.com/office/drawing/2014/chartex" xmlns:cx1="http://schemas.microsoft.com/office/drawing/2015/9/8/chartex" xmlns:cx2="http://schemas.microsoft.com/office/drawing/2015/10/21/chartex" xmlns:cx3="http://schemas.microsoft.com/office/drawing/2016/5/9/chartex" xmlns:cx4="http://schemas.microsoft.com/office/drawing/2016/5/10/chartex" xmlns:cx5="http://schemas.microsoft.com/office/drawing/2016/5/11/chartex" xmlns:cx6="http://schemas.microsoft.com/office/drawing/2016/5/12/chartex" xmlns:cx7="http://schemas.microsoft.com/office/drawing/2016/5/13/chartex" xmlns:cx8="http://schemas.microsoft.com/office/drawing/2016/5/14/chartex" xmlns:mc="http://schemas.openxmlformats.org/markup-compatibility/2006" xmlns:aink="http://schemas.microsoft.com/office/drawing/2016/ink" xmlns:am3d="http://schemas.microsoft.com/office/drawing/2017/model3d" xmlns:o="urn:schemas-microsoft-com:office:office" xmlns:oel="http://schemas.microsoft.com/office/2019/extlst" xmlns:r="http://schemas.openxmlformats.org/officeDocument/2006/relationships" xmlns:m="http://schemas.openxmlformats.org/officeDocument/2006/math" xmlns:v="urn:schemas-microsoft-com:vml" xmlns:wp14="http://schemas.microsoft.com/office/word/2010/wordprocessingDrawing" xmlns:wp="http://schemas.openxmlformats.org/drawingml/2006/wordprocessingDrawing" xmlns:w10="urn:schemas-microsoft-com:office:word" xmlns:w="http://schemas.openxmlformats.org/wordprocessingml/2006/main" xmlns:w14="http://schemas.microsoft.com/office/word/2010/wordml" xmlns:w15="http://schemas.microsoft.com/office/word/2012/wordml" xmlns:w16cex="http://schemas.microsoft.com/office/word/2018/wordml/cex" xmlns:w16cid="http://schemas.microsoft.com/office/word/2016/wordml/cid" xmlns:w16="http://schemas.microsoft.com/office/word/2018/wordml" xmlns:w16du="http://schemas.microsoft.com/office/word/2023/wordml/word16du" xmlns:w16sdtdh="http://schemas.microsoft.com/office/word/2020/wordml/sdtdatahash" xmlns:w16se="http://schemas.microsoft.com/office/word/2015/wordml/symex" xmlns:wpg="http://schemas.microsoft.com/office/word/2010/wordprocessingGroup" xmlns:wpi="http://schemas.microsoft.com/office/word/2010/wordprocessingInk" xmlns:wne="http://schemas.microsoft.com/office/word/2006/wordml" xmlns:wps="http://schemas.microsoft.com/office/word/2010/wordprocessingShape" mc:Ignorable="w14 w15 w16se w16cid w16 w16cex w16sdtdh w16du wp14">
+<w:ftr xmlns:wpc="http://schemas.microsoft.com/office/word/2010/wordprocessingCanvas" xmlns:cx="http://schemas.microsoft.com/office/drawing/2014/chartex" xmlns:cx1="http://schemas.microsoft.com/office/drawing/2015/9/8/chartex" xmlns:cx2="http://schemas.microsoft.com/office/drawing/2015/10/21/chartex" xmlns:cx3="http://schemas.microsoft.com/office/drawing/2016/5/9/chartex" xmlns:cx4="http://schemas.microsoft.com/office/drawing/2016/5/10/chartex" xmlns:cx5="http://schemas.microsoft.com/office/drawing/2016/5/11/chartex" xmlns:cx6="http://schemas.microsoft.com/office/drawing/2016/5/12/chartex" xmlns:cx7="http://schemas.microsoft.com/office/drawing/2016/5/13/chartex" xmlns:cx8="http://schemas.microsoft.com/office/drawing/2016/5/14/chartex" xmlns:mc="http://schemas.openxmlformats.org/markup-compatibility/2006" xmlns:aink="http://schemas.microsoft.com/office/drawing/2016/ink" xmlns:am3d="http://schemas.microsoft.com/office/drawing/2017/model3d" xmlns:o="urn:schemas-microsoft-com:office:office" xmlns:r="http://schemas.openxmlformats.org/officeDocument/2006/relationships" xmlns:m="http://schemas.openxmlformats.org/officeDocument/2006/math" xmlns:v="urn:schemas-microsoft-com:vml" xmlns:wp14="http://schemas.microsoft.com/office/word/2010/wordprocessingDrawing" xmlns:wp="http://schemas.openxmlformats.org/drawingml/2006/wordprocessingDrawing" xmlns:w10="urn:schemas-microsoft-com:office:word" xmlns:w="http://schemas.openxmlformats.org/wordprocessingml/2006/main" xmlns:w14="http://schemas.microsoft.com/office/word/2010/wordml" xmlns:w15="http://schemas.microsoft.com/office/word/2012/wordml" xmlns:w16cex="http://schemas.microsoft.com/office/word/2018/wordml/cex" xmlns:w16cid="http://schemas.microsoft.com/office/word/2016/wordml/cid" xmlns:w16="http://schemas.microsoft.com/office/word/2018/wordml" xmlns:w16sdtdh="http://schemas.microsoft.com/office/word/2020/wordml/sdtdatahash" xmlns:w16se="http://schemas.microsoft.com/office/word/2015/wordml/symex" xmlns:wpg="http://schemas.microsoft.com/office/word/2010/wordprocessingGroup" xmlns:wpi="http://schemas.microsoft.com/office/word/2010/wordprocessingInk" xmlns:wne="http://schemas.microsoft.com/office/word/2006/wordml" xmlns:wps="http://schemas.microsoft.com/office/word/2010/wordprocessingShape" mc:Ignorable="w14 w15 w16se w16cid w16 w16cex w16sdtdh wp14">
   <w:p>
     <w:pPr>
       <w:pStyle w:val="Piedepgina"/>
@@ -3684,7 +3811,7 @@
 </file>
 
 <file path=word/footnotes.xml><?xml version="1.0" encoding="utf-8"?>
-<w:footnotes xmlns:wpc="http://schemas.microsoft.com/office/word/2010/wordprocessingCanvas" xmlns:cx="http://schemas.microsoft.com/office/drawing/2014/chartex" xmlns:cx1="http://schemas.microsoft.com/office/drawing/2015/9/8/chartex" xmlns:cx2="http://schemas.microsoft.com/office/drawing/2015/10/21/chartex" xmlns:cx3="http://schemas.microsoft.com/office/drawing/2016/5/9/chartex" xmlns:cx4="http://schemas.microsoft.com/office/drawing/2016/5/10/chartex" xmlns:cx5="http://schemas.microsoft.com/office/drawing/2016/5/11/chartex" xmlns:cx6="http://schemas.microsoft.com/office/drawing/2016/5/12/chartex" xmlns:cx7="http://schemas.microsoft.com/office/drawing/2016/5/13/chartex" xmlns:cx8="http://schemas.microsoft.com/office/drawing/2016/5/14/chartex" xmlns:mc="http://schemas.openxmlformats.org/markup-compatibility/2006" xmlns:aink="http://schemas.microsoft.com/office/drawing/2016/ink" xmlns:am3d="http://schemas.microsoft.com/office/drawing/2017/model3d" xmlns:o="urn:schemas-microsoft-com:office:office" xmlns:oel="http://schemas.microsoft.com/office/2019/extlst" xmlns:r="http://schemas.openxmlformats.org/officeDocument/2006/relationships" xmlns:m="http://schemas.openxmlformats.org/officeDocument/2006/math" xmlns:v="urn:schemas-microsoft-com:vml" xmlns:wp14="http://schemas.microsoft.com/office/word/2010/wordprocessingDrawing" xmlns:wp="http://schemas.openxmlformats.org/drawingml/2006/wordprocessingDrawing" xmlns:w10="urn:schemas-microsoft-com:office:word" xmlns:w="http://schemas.openxmlformats.org/wordprocessingml/2006/main" xmlns:w14="http://schemas.microsoft.com/office/word/2010/wordml" xmlns:w15="http://schemas.microsoft.com/office/word/2012/wordml" xmlns:w16cex="http://schemas.microsoft.com/office/word/2018/wordml/cex" xmlns:w16cid="http://schemas.microsoft.com/office/word/2016/wordml/cid" xmlns:w16="http://schemas.microsoft.com/office/word/2018/wordml" xmlns:w16du="http://schemas.microsoft.com/office/word/2023/wordml/word16du" xmlns:w16sdtdh="http://schemas.microsoft.com/office/word/2020/wordml/sdtdatahash" xmlns:w16se="http://schemas.microsoft.com/office/word/2015/wordml/symex" xmlns:wpg="http://schemas.microsoft.com/office/word/2010/wordprocessingGroup" xmlns:wpi="http://schemas.microsoft.com/office/word/2010/wordprocessingInk" xmlns:wne="http://schemas.microsoft.com/office/word/2006/wordml" xmlns:wps="http://schemas.microsoft.com/office/word/2010/wordprocessingShape" mc:Ignorable="w14 w15 w16se w16cid w16 w16cex w16sdtdh w16du wp14">
+<w:footnotes xmlns:wpc="http://schemas.microsoft.com/office/word/2010/wordprocessingCanvas" xmlns:cx="http://schemas.microsoft.com/office/drawing/2014/chartex" xmlns:cx1="http://schemas.microsoft.com/office/drawing/2015/9/8/chartex" xmlns:cx2="http://schemas.microsoft.com/office/drawing/2015/10/21/chartex" xmlns:cx3="http://schemas.microsoft.com/office/drawing/2016/5/9/chartex" xmlns:cx4="http://schemas.microsoft.com/office/drawing/2016/5/10/chartex" xmlns:cx5="http://schemas.microsoft.com/office/drawing/2016/5/11/chartex" xmlns:cx6="http://schemas.microsoft.com/office/drawing/2016/5/12/chartex" xmlns:cx7="http://schemas.microsoft.com/office/drawing/2016/5/13/chartex" xmlns:cx8="http://schemas.microsoft.com/office/drawing/2016/5/14/chartex" xmlns:mc="http://schemas.openxmlformats.org/markup-compatibility/2006" xmlns:aink="http://schemas.microsoft.com/office/drawing/2016/ink" xmlns:am3d="http://schemas.microsoft.com/office/drawing/2017/model3d" xmlns:o="urn:schemas-microsoft-com:office:office" xmlns:r="http://schemas.openxmlformats.org/officeDocument/2006/relationships" xmlns:m="http://schemas.openxmlformats.org/officeDocument/2006/math" xmlns:v="urn:schemas-microsoft-com:vml" xmlns:wp14="http://schemas.microsoft.com/office/word/2010/wordprocessingDrawing" xmlns:wp="http://schemas.openxmlformats.org/drawingml/2006/wordprocessingDrawing" xmlns:w10="urn:schemas-microsoft-com:office:word" xmlns:w="http://schemas.openxmlformats.org/wordprocessingml/2006/main" xmlns:w14="http://schemas.microsoft.com/office/word/2010/wordml" xmlns:w15="http://schemas.microsoft.com/office/word/2012/wordml" xmlns:w16cex="http://schemas.microsoft.com/office/word/2018/wordml/cex" xmlns:w16cid="http://schemas.microsoft.com/office/word/2016/wordml/cid" xmlns:w16="http://schemas.microsoft.com/office/word/2018/wordml" xmlns:w16sdtdh="http://schemas.microsoft.com/office/word/2020/wordml/sdtdatahash" xmlns:w16se="http://schemas.microsoft.com/office/word/2015/wordml/symex" xmlns:wpg="http://schemas.microsoft.com/office/word/2010/wordprocessingGroup" xmlns:wpi="http://schemas.microsoft.com/office/word/2010/wordprocessingInk" xmlns:wne="http://schemas.microsoft.com/office/word/2006/wordml" xmlns:wps="http://schemas.microsoft.com/office/word/2010/wordprocessingShape" mc:Ignorable="w14 w15 w16se w16cid w16 w16cex w16sdtdh wp14">
   <w:footnote w:type="separator" w:id="-1">
     <w:p>
       <w:pPr>
@@ -3709,7 +3836,7 @@
 </file>
 
 <file path=word/header1.xml><?xml version="1.0" encoding="utf-8"?>
-<w:hdr xmlns:wpc="http://schemas.microsoft.com/office/word/2010/wordprocessingCanvas" xmlns:cx="http://schemas.microsoft.com/office/drawing/2014/chartex" xmlns:cx1="http://schemas.microsoft.com/office/drawing/2015/9/8/chartex" xmlns:cx2="http://schemas.microsoft.com/office/drawing/2015/10/21/chartex" xmlns:cx3="http://schemas.microsoft.com/office/drawing/2016/5/9/chartex" xmlns:cx4="http://schemas.microsoft.com/office/drawing/2016/5/10/chartex" xmlns:cx5="http://schemas.microsoft.com/office/drawing/2016/5/11/chartex" xmlns:cx6="http://schemas.microsoft.com/office/drawing/2016/5/12/chartex" xmlns:cx7="http://schemas.microsoft.com/office/drawing/2016/5/13/chartex" xmlns:cx8="http://schemas.microsoft.com/office/drawing/2016/5/14/chartex" xmlns:mc="http://schemas.openxmlformats.org/markup-compatibility/2006" xmlns:aink="http://schemas.microsoft.com/office/drawing/2016/ink" xmlns:am3d="http://schemas.microsoft.com/office/drawing/2017/model3d" xmlns:o="urn:schemas-microsoft-com:office:office" xmlns:oel="http://schemas.microsoft.com/office/2019/extlst" xmlns:r="http://schemas.openxmlformats.org/officeDocument/2006/relationships" xmlns:m="http://schemas.openxmlformats.org/officeDocument/2006/math" xmlns:v="urn:schemas-microsoft-com:vml" xmlns:wp14="http://schemas.microsoft.com/office/word/2010/wordprocessingDrawing" xmlns:wp="http://schemas.openxmlformats.org/drawingml/2006/wordprocessingDrawing" xmlns:w10="urn:schemas-microsoft-com:office:word" xmlns:w="http://schemas.openxmlformats.org/wordprocessingml/2006/main" xmlns:w14="http://schemas.microsoft.com/office/word/2010/wordml" xmlns:w15="http://schemas.microsoft.com/office/word/2012/wordml" xmlns:w16cex="http://schemas.microsoft.com/office/word/2018/wordml/cex" xmlns:w16cid="http://schemas.microsoft.com/office/word/2016/wordml/cid" xmlns:w16="http://schemas.microsoft.com/office/word/2018/wordml" xmlns:w16du="http://schemas.microsoft.com/office/word/2023/wordml/word16du" xmlns:w16sdtdh="http://schemas.microsoft.com/office/word/2020/wordml/sdtdatahash" xmlns:w16se="http://schemas.microsoft.com/office/word/2015/wordml/symex" xmlns:wpg="http://schemas.microsoft.com/office/word/2010/wordprocessingGroup" xmlns:wpi="http://schemas.microsoft.com/office/word/2010/wordprocessingInk" xmlns:wne="http://schemas.microsoft.com/office/word/2006/wordml" xmlns:wps="http://schemas.microsoft.com/office/word/2010/wordprocessingShape" mc:Ignorable="w14 w15 w16se w16cid w16 w16cex w16sdtdh w16du wp14">
+<w:hdr xmlns:wpc="http://schemas.microsoft.com/office/word/2010/wordprocessingCanvas" xmlns:cx="http://schemas.microsoft.com/office/drawing/2014/chartex" xmlns:cx1="http://schemas.microsoft.com/office/drawing/2015/9/8/chartex" xmlns:cx2="http://schemas.microsoft.com/office/drawing/2015/10/21/chartex" xmlns:cx3="http://schemas.microsoft.com/office/drawing/2016/5/9/chartex" xmlns:cx4="http://schemas.microsoft.com/office/drawing/2016/5/10/chartex" xmlns:cx5="http://schemas.microsoft.com/office/drawing/2016/5/11/chartex" xmlns:cx6="http://schemas.microsoft.com/office/drawing/2016/5/12/chartex" xmlns:cx7="http://schemas.microsoft.com/office/drawing/2016/5/13/chartex" xmlns:cx8="http://schemas.microsoft.com/office/drawing/2016/5/14/chartex" xmlns:mc="http://schemas.openxmlformats.org/markup-compatibility/2006" xmlns:aink="http://schemas.microsoft.com/office/drawing/2016/ink" xmlns:am3d="http://schemas.microsoft.com/office/drawing/2017/model3d" xmlns:o="urn:schemas-microsoft-com:office:office" xmlns:r="http://schemas.openxmlformats.org/officeDocument/2006/relationships" xmlns:m="http://schemas.openxmlformats.org/officeDocument/2006/math" xmlns:v="urn:schemas-microsoft-com:vml" xmlns:wp14="http://schemas.microsoft.com/office/word/2010/wordprocessingDrawing" xmlns:wp="http://schemas.openxmlformats.org/drawingml/2006/wordprocessingDrawing" xmlns:w10="urn:schemas-microsoft-com:office:word" xmlns:w="http://schemas.openxmlformats.org/wordprocessingml/2006/main" xmlns:w14="http://schemas.microsoft.com/office/word/2010/wordml" xmlns:w15="http://schemas.microsoft.com/office/word/2012/wordml" xmlns:w16cex="http://schemas.microsoft.com/office/word/2018/wordml/cex" xmlns:w16cid="http://schemas.microsoft.com/office/word/2016/wordml/cid" xmlns:w16="http://schemas.microsoft.com/office/word/2018/wordml" xmlns:w16sdtdh="http://schemas.microsoft.com/office/word/2020/wordml/sdtdatahash" xmlns:w16se="http://schemas.microsoft.com/office/word/2015/wordml/symex" xmlns:wpg="http://schemas.microsoft.com/office/word/2010/wordprocessingGroup" xmlns:wpi="http://schemas.microsoft.com/office/word/2010/wordprocessingInk" xmlns:wne="http://schemas.microsoft.com/office/word/2006/wordml" xmlns:wps="http://schemas.microsoft.com/office/word/2010/wordprocessingShape" mc:Ignorable="w14 w15 w16se w16cid w16 w16cex w16sdtdh wp14">
   <w:p>
     <w:pPr>
       <w:pStyle w:val="Encabezado"/>
@@ -3735,7 +3862,7 @@
 </file>
 
 <file path=word/numbering.xml><?xml version="1.0" encoding="utf-8"?>
-<w:numbering xmlns:wpc="http://schemas.microsoft.com/office/word/2010/wordprocessingCanvas" xmlns:cx="http://schemas.microsoft.com/office/drawing/2014/chartex" xmlns:cx1="http://schemas.microsoft.com/office/drawing/2015/9/8/chartex" xmlns:cx2="http://schemas.microsoft.com/office/drawing/2015/10/21/chartex" xmlns:cx3="http://schemas.microsoft.com/office/drawing/2016/5/9/chartex" xmlns:cx4="http://schemas.microsoft.com/office/drawing/2016/5/10/chartex" xmlns:cx5="http://schemas.microsoft.com/office/drawing/2016/5/11/chartex" xmlns:cx6="http://schemas.microsoft.com/office/drawing/2016/5/12/chartex" xmlns:cx7="http://schemas.microsoft.com/office/drawing/2016/5/13/chartex" xmlns:cx8="http://schemas.microsoft.com/office/drawing/2016/5/14/chartex" xmlns:mc="http://schemas.openxmlformats.org/markup-compatibility/2006" xmlns:aink="http://schemas.microsoft.com/office/drawing/2016/ink" xmlns:am3d="http://schemas.microsoft.com/office/drawing/2017/model3d" xmlns:o="urn:schemas-microsoft-com:office:office" xmlns:oel="http://schemas.microsoft.com/office/2019/extlst" xmlns:r="http://schemas.openxmlformats.org/officeDocument/2006/relationships" xmlns:m="http://schemas.openxmlformats.org/officeDocument/2006/math" xmlns:v="urn:schemas-microsoft-com:vml" xmlns:wp14="http://schemas.microsoft.com/office/word/2010/wordprocessingDrawing" xmlns:wp="http://schemas.openxmlformats.org/drawingml/2006/wordprocessingDrawing" xmlns:w10="urn:schemas-microsoft-com:office:word" xmlns:w="http://schemas.openxmlformats.org/wordprocessingml/2006/main" xmlns:w14="http://schemas.microsoft.com/office/word/2010/wordml" xmlns:w15="http://schemas.microsoft.com/office/word/2012/wordml" xmlns:w16cex="http://schemas.microsoft.com/office/word/2018/wordml/cex" xmlns:w16cid="http://schemas.microsoft.com/office/word/2016/wordml/cid" xmlns:w16="http://schemas.microsoft.com/office/word/2018/wordml" xmlns:w16du="http://schemas.microsoft.com/office/word/2023/wordml/word16du" xmlns:w16sdtdh="http://schemas.microsoft.com/office/word/2020/wordml/sdtdatahash" xmlns:w16se="http://schemas.microsoft.com/office/word/2015/wordml/symex" xmlns:wpg="http://schemas.microsoft.com/office/word/2010/wordprocessingGroup" xmlns:wpi="http://schemas.microsoft.com/office/word/2010/wordprocessingInk" xmlns:wne="http://schemas.microsoft.com/office/word/2006/wordml" xmlns:wps="http://schemas.microsoft.com/office/word/2010/wordprocessingShape" mc:Ignorable="w14 w15 w16se w16cid w16 w16cex w16sdtdh w16du wp14">
+<w:numbering xmlns:wpc="http://schemas.microsoft.com/office/word/2010/wordprocessingCanvas" xmlns:cx="http://schemas.microsoft.com/office/drawing/2014/chartex" xmlns:cx1="http://schemas.microsoft.com/office/drawing/2015/9/8/chartex" xmlns:cx2="http://schemas.microsoft.com/office/drawing/2015/10/21/chartex" xmlns:cx3="http://schemas.microsoft.com/office/drawing/2016/5/9/chartex" xmlns:cx4="http://schemas.microsoft.com/office/drawing/2016/5/10/chartex" xmlns:cx5="http://schemas.microsoft.com/office/drawing/2016/5/11/chartex" xmlns:cx6="http://schemas.microsoft.com/office/drawing/2016/5/12/chartex" xmlns:cx7="http://schemas.microsoft.com/office/drawing/2016/5/13/chartex" xmlns:cx8="http://schemas.microsoft.com/office/drawing/2016/5/14/chartex" xmlns:mc="http://schemas.openxmlformats.org/markup-compatibility/2006" xmlns:aink="http://schemas.microsoft.com/office/drawing/2016/ink" xmlns:am3d="http://schemas.microsoft.com/office/drawing/2017/model3d" xmlns:o="urn:schemas-microsoft-com:office:office" xmlns:r="http://schemas.openxmlformats.org/officeDocument/2006/relationships" xmlns:m="http://schemas.openxmlformats.org/officeDocument/2006/math" xmlns:v="urn:schemas-microsoft-com:vml" xmlns:wp14="http://schemas.microsoft.com/office/word/2010/wordprocessingDrawing" xmlns:wp="http://schemas.openxmlformats.org/drawingml/2006/wordprocessingDrawing" xmlns:w10="urn:schemas-microsoft-com:office:word" xmlns:w="http://schemas.openxmlformats.org/wordprocessingml/2006/main" xmlns:w14="http://schemas.microsoft.com/office/word/2010/wordml" xmlns:w15="http://schemas.microsoft.com/office/word/2012/wordml" xmlns:w16cex="http://schemas.microsoft.com/office/word/2018/wordml/cex" xmlns:w16cid="http://schemas.microsoft.com/office/word/2016/wordml/cid" xmlns:w16="http://schemas.microsoft.com/office/word/2018/wordml" xmlns:w16sdtdh="http://schemas.microsoft.com/office/word/2020/wordml/sdtdatahash" xmlns:w16se="http://schemas.microsoft.com/office/word/2015/wordml/symex" xmlns:wpg="http://schemas.microsoft.com/office/word/2010/wordprocessingGroup" xmlns:wpi="http://schemas.microsoft.com/office/word/2010/wordprocessingInk" xmlns:wne="http://schemas.microsoft.com/office/word/2006/wordml" xmlns:wps="http://schemas.microsoft.com/office/word/2010/wordprocessingShape" mc:Ignorable="w14 w15 w16se w16cid w16 w16cex w16sdtdh wp14">
   <w:abstractNum w:abstractNumId="0" w15:restartNumberingAfterBreak="0">
     <w:nsid w:val="2C2A7C29"/>
     <w:multiLevelType w:val="hybridMultilevel"/>
@@ -4135,23 +4262,23 @@
       </w:rPr>
     </w:lvl>
   </w:abstractNum>
-  <w:num w:numId="1" w16cid:durableId="1514879358">
+  <w:num w:numId="1">
     <w:abstractNumId w:val="0"/>
   </w:num>
-  <w:num w:numId="2" w16cid:durableId="801776432">
+  <w:num w:numId="2">
     <w:abstractNumId w:val="1"/>
   </w:num>
-  <w:num w:numId="3" w16cid:durableId="1096444019">
+  <w:num w:numId="3">
     <w:abstractNumId w:val="2"/>
   </w:num>
-  <w:num w:numId="4" w16cid:durableId="1942911880">
+  <w:num w:numId="4">
     <w:abstractNumId w:val="3"/>
   </w:num>
 </w:numbering>
 </file>
 
 <file path=word/styles.xml><?xml version="1.0" encoding="utf-8"?>
-<w:styles xmlns:mc="http://schemas.openxmlformats.org/markup-compatibility/2006" xmlns:r="http://schemas.openxmlformats.org/officeDocument/2006/relationships" xmlns:w="http://schemas.openxmlformats.org/wordprocessingml/2006/main" xmlns:w14="http://schemas.microsoft.com/office/word/2010/wordml" xmlns:w15="http://schemas.microsoft.com/office/word/2012/wordml" xmlns:w16cex="http://schemas.microsoft.com/office/word/2018/wordml/cex" xmlns:w16cid="http://schemas.microsoft.com/office/word/2016/wordml/cid" xmlns:w16="http://schemas.microsoft.com/office/word/2018/wordml" xmlns:w16du="http://schemas.microsoft.com/office/word/2023/wordml/word16du" xmlns:w16sdtdh="http://schemas.microsoft.com/office/word/2020/wordml/sdtdatahash" xmlns:w16se="http://schemas.microsoft.com/office/word/2015/wordml/symex" mc:Ignorable="w14 w15 w16se w16cid w16 w16cex w16sdtdh w16du">
+<w:styles xmlns:mc="http://schemas.openxmlformats.org/markup-compatibility/2006" xmlns:r="http://schemas.openxmlformats.org/officeDocument/2006/relationships" xmlns:w="http://schemas.openxmlformats.org/wordprocessingml/2006/main" xmlns:w14="http://schemas.microsoft.com/office/word/2010/wordml" xmlns:w15="http://schemas.microsoft.com/office/word/2012/wordml" xmlns:w16cex="http://schemas.microsoft.com/office/word/2018/wordml/cex" xmlns:w16cid="http://schemas.microsoft.com/office/word/2016/wordml/cid" xmlns:w16="http://schemas.microsoft.com/office/word/2018/wordml" xmlns:w16sdtdh="http://schemas.microsoft.com/office/word/2020/wordml/sdtdatahash" xmlns:w16se="http://schemas.microsoft.com/office/word/2015/wordml/symex" mc:Ignorable="w14 w15 w16se w16cid w16 w16cex w16sdtdh">
   <w:docDefaults>
     <w:rPrDefault>
       <w:rPr>

</xml_diff>

<commit_message>
docs: :memo: updateing constitution doc
</commit_message>
<xml_diff>
--- a/work_in_progress_docs/ACTA DE CONSTITUCIÓN_v1.3.docx
+++ b/work_in_progress_docs/ACTA DE CONSTITUCIÓN_v1.3.docx
@@ -1,6 +1,6 @@
 
 <file path=word/document.xml><?xml version="1.0" encoding="utf-8"?>
-<w:document xmlns:wpc="http://schemas.microsoft.com/office/word/2010/wordprocessingCanvas" xmlns:cx="http://schemas.microsoft.com/office/drawing/2014/chartex" xmlns:cx1="http://schemas.microsoft.com/office/drawing/2015/9/8/chartex" xmlns:cx2="http://schemas.microsoft.com/office/drawing/2015/10/21/chartex" xmlns:cx3="http://schemas.microsoft.com/office/drawing/2016/5/9/chartex" xmlns:cx4="http://schemas.microsoft.com/office/drawing/2016/5/10/chartex" xmlns:cx5="http://schemas.microsoft.com/office/drawing/2016/5/11/chartex" xmlns:cx6="http://schemas.microsoft.com/office/drawing/2016/5/12/chartex" xmlns:cx7="http://schemas.microsoft.com/office/drawing/2016/5/13/chartex" xmlns:cx8="http://schemas.microsoft.com/office/drawing/2016/5/14/chartex" xmlns:mc="http://schemas.openxmlformats.org/markup-compatibility/2006" xmlns:aink="http://schemas.microsoft.com/office/drawing/2016/ink" xmlns:am3d="http://schemas.microsoft.com/office/drawing/2017/model3d" xmlns:o="urn:schemas-microsoft-com:office:office" xmlns:r="http://schemas.openxmlformats.org/officeDocument/2006/relationships" xmlns:m="http://schemas.openxmlformats.org/officeDocument/2006/math" xmlns:v="urn:schemas-microsoft-com:vml" xmlns:wp14="http://schemas.microsoft.com/office/word/2010/wordprocessingDrawing" xmlns:wp="http://schemas.openxmlformats.org/drawingml/2006/wordprocessingDrawing" xmlns:w10="urn:schemas-microsoft-com:office:word" xmlns:w="http://schemas.openxmlformats.org/wordprocessingml/2006/main" xmlns:w14="http://schemas.microsoft.com/office/word/2010/wordml" xmlns:w15="http://schemas.microsoft.com/office/word/2012/wordml" xmlns:w16cex="http://schemas.microsoft.com/office/word/2018/wordml/cex" xmlns:w16cid="http://schemas.microsoft.com/office/word/2016/wordml/cid" xmlns:w16="http://schemas.microsoft.com/office/word/2018/wordml" xmlns:w16sdtdh="http://schemas.microsoft.com/office/word/2020/wordml/sdtdatahash" xmlns:w16se="http://schemas.microsoft.com/office/word/2015/wordml/symex" xmlns:wpg="http://schemas.microsoft.com/office/word/2010/wordprocessingGroup" xmlns:wpi="http://schemas.microsoft.com/office/word/2010/wordprocessingInk" xmlns:wne="http://schemas.microsoft.com/office/word/2006/wordml" xmlns:wps="http://schemas.microsoft.com/office/word/2010/wordprocessingShape" mc:Ignorable="w14 w15 w16se w16cid w16 w16cex w16sdtdh wp14">
+<w:document xmlns:wpc="http://schemas.microsoft.com/office/word/2010/wordprocessingCanvas" xmlns:cx="http://schemas.microsoft.com/office/drawing/2014/chartex" xmlns:cx1="http://schemas.microsoft.com/office/drawing/2015/9/8/chartex" xmlns:cx2="http://schemas.microsoft.com/office/drawing/2015/10/21/chartex" xmlns:cx3="http://schemas.microsoft.com/office/drawing/2016/5/9/chartex" xmlns:cx4="http://schemas.microsoft.com/office/drawing/2016/5/10/chartex" xmlns:cx5="http://schemas.microsoft.com/office/drawing/2016/5/11/chartex" xmlns:cx6="http://schemas.microsoft.com/office/drawing/2016/5/12/chartex" xmlns:cx7="http://schemas.microsoft.com/office/drawing/2016/5/13/chartex" xmlns:cx8="http://schemas.microsoft.com/office/drawing/2016/5/14/chartex" xmlns:mc="http://schemas.openxmlformats.org/markup-compatibility/2006" xmlns:aink="http://schemas.microsoft.com/office/drawing/2016/ink" xmlns:am3d="http://schemas.microsoft.com/office/drawing/2017/model3d" xmlns:o="urn:schemas-microsoft-com:office:office" xmlns:oel="http://schemas.microsoft.com/office/2019/extlst" xmlns:r="http://schemas.openxmlformats.org/officeDocument/2006/relationships" xmlns:m="http://schemas.openxmlformats.org/officeDocument/2006/math" xmlns:v="urn:schemas-microsoft-com:vml" xmlns:wp14="http://schemas.microsoft.com/office/word/2010/wordprocessingDrawing" xmlns:wp="http://schemas.openxmlformats.org/drawingml/2006/wordprocessingDrawing" xmlns:w10="urn:schemas-microsoft-com:office:word" xmlns:w="http://schemas.openxmlformats.org/wordprocessingml/2006/main" xmlns:w14="http://schemas.microsoft.com/office/word/2010/wordml" xmlns:w15="http://schemas.microsoft.com/office/word/2012/wordml" xmlns:w16cex="http://schemas.microsoft.com/office/word/2018/wordml/cex" xmlns:w16cid="http://schemas.microsoft.com/office/word/2016/wordml/cid" xmlns:w16="http://schemas.microsoft.com/office/word/2018/wordml" xmlns:w16du="http://schemas.microsoft.com/office/word/2023/wordml/word16du" xmlns:w16sdtdh="http://schemas.microsoft.com/office/word/2020/wordml/sdtdatahash" xmlns:w16sdtfl="http://schemas.microsoft.com/office/word/2024/wordml/sdtformatlock" xmlns:w16se="http://schemas.microsoft.com/office/word/2015/wordml/symex" xmlns:wpg="http://schemas.microsoft.com/office/word/2010/wordprocessingGroup" xmlns:wpi="http://schemas.microsoft.com/office/word/2010/wordprocessingInk" xmlns:wne="http://schemas.microsoft.com/office/word/2006/wordml" xmlns:wps="http://schemas.microsoft.com/office/word/2010/wordprocessingShape" mc:Ignorable="w14 w15 w16se w16cid w16 w16cex w16sdtdh w16sdtfl w16du wp14">
   <w:body>
     <w:p>
       <w:pPr>
@@ -54,16 +54,40 @@
                 <w:lang w:val="es-ES" w:eastAsia="zh-CN"/>
               </w:rPr>
             </w:pPr>
-            <w:r>
-              <w:rPr>
-                <w:rFonts w:eastAsia="SimSun" w:cstheme="minorHAnsi"/>
-                <w:color w:val="0070C0"/>
-                <w:sz w:val="20"/>
-                <w:szCs w:val="20"/>
-                <w:lang w:val="es-ES" w:eastAsia="zh-CN"/>
-              </w:rPr>
-              <w:t>Skibidi cosmetics</w:t>
-            </w:r>
+            <w:proofErr w:type="spellStart"/>
+            <w:r>
+              <w:rPr>
+                <w:rFonts w:eastAsia="SimSun" w:cstheme="minorHAnsi"/>
+                <w:color w:val="0070C0"/>
+                <w:sz w:val="20"/>
+                <w:szCs w:val="20"/>
+                <w:lang w:val="es-ES" w:eastAsia="zh-CN"/>
+              </w:rPr>
+              <w:t>Skibidi</w:t>
+            </w:r>
+            <w:proofErr w:type="spellEnd"/>
+            <w:r>
+              <w:rPr>
+                <w:rFonts w:eastAsia="SimSun" w:cstheme="minorHAnsi"/>
+                <w:color w:val="0070C0"/>
+                <w:sz w:val="20"/>
+                <w:szCs w:val="20"/>
+                <w:lang w:val="es-ES" w:eastAsia="zh-CN"/>
+              </w:rPr>
+              <w:t xml:space="preserve"> </w:t>
+            </w:r>
+            <w:proofErr w:type="spellStart"/>
+            <w:r>
+              <w:rPr>
+                <w:rFonts w:eastAsia="SimSun" w:cstheme="minorHAnsi"/>
+                <w:color w:val="0070C0"/>
+                <w:sz w:val="20"/>
+                <w:szCs w:val="20"/>
+                <w:lang w:val="es-ES" w:eastAsia="zh-CN"/>
+              </w:rPr>
+              <w:t>cosmetics</w:t>
+            </w:r>
+            <w:proofErr w:type="spellEnd"/>
           </w:p>
         </w:tc>
       </w:tr>
@@ -736,6 +760,15 @@
                 <w:lang w:val="es-ES"/>
               </w:rPr>
             </w:pPr>
+            <w:r>
+              <w:rPr>
+                <w:rFonts w:eastAsia="PMingLiU" w:cstheme="minorHAnsi"/>
+                <w:color w:val="000000" w:themeColor="text1"/>
+                <w:sz w:val="20"/>
+                <w:lang w:val="es-ES"/>
+              </w:rPr>
+              <w:t>22-09-2025</w:t>
+            </w:r>
           </w:p>
         </w:tc>
         <w:tc>
@@ -758,6 +791,15 @@
                 <w:lang w:val="es-ES"/>
               </w:rPr>
             </w:pPr>
+            <w:r>
+              <w:rPr>
+                <w:rFonts w:eastAsia="PMingLiU" w:cstheme="minorHAnsi"/>
+                <w:color w:val="000000" w:themeColor="text1"/>
+                <w:sz w:val="20"/>
+                <w:lang w:val="es-ES"/>
+              </w:rPr>
+              <w:t>Director</w:t>
+            </w:r>
           </w:p>
         </w:tc>
         <w:tc>
@@ -780,6 +822,15 @@
                 <w:lang w:val="es-ES"/>
               </w:rPr>
             </w:pPr>
+            <w:r>
+              <w:rPr>
+                <w:rFonts w:eastAsia="PMingLiU" w:cstheme="minorHAnsi"/>
+                <w:color w:val="000000" w:themeColor="text1"/>
+                <w:sz w:val="20"/>
+                <w:lang w:val="es-ES"/>
+              </w:rPr>
+              <w:t>Añadir descripciones del proyecto (alto nivel, exclusiones, …)</w:t>
+            </w:r>
           </w:p>
         </w:tc>
       </w:tr>
@@ -1029,6 +1080,45 @@
                 <w:lang w:val="es-ES"/>
               </w:rPr>
             </w:pPr>
+            <w:proofErr w:type="gramStart"/>
+            <w:r>
+              <w:rPr>
+                <w:rFonts w:asciiTheme="minorHAnsi" w:hAnsiTheme="minorHAnsi" w:cstheme="minorHAnsi"/>
+                <w:i w:val="0"/>
+                <w:iCs w:val="0"/>
+                <w:color w:val="0070C0"/>
+                <w:sz w:val="20"/>
+                <w:lang w:val="es-ES"/>
+              </w:rPr>
+              <w:t>El producto a desarrollar</w:t>
+            </w:r>
+            <w:proofErr w:type="gramEnd"/>
+            <w:r>
+              <w:rPr>
+                <w:rFonts w:asciiTheme="minorHAnsi" w:hAnsiTheme="minorHAnsi" w:cstheme="minorHAnsi"/>
+                <w:i w:val="0"/>
+                <w:iCs w:val="0"/>
+                <w:color w:val="0070C0"/>
+                <w:sz w:val="20"/>
+                <w:lang w:val="es-ES"/>
+              </w:rPr>
+              <w:t xml:space="preserve"> es una página web de cosmética en español para la venta de productos y servicios online. La página contara con una serie de funcionalidades como un escaparate de productos y un método de pago.</w:t>
+            </w:r>
+          </w:p>
+          <w:p>
+            <w:pPr>
+              <w:pStyle w:val="infoblue"/>
+              <w:ind w:left="0"/>
+              <w:jc w:val="both"/>
+              <w:rPr>
+                <w:rFonts w:asciiTheme="minorHAnsi" w:hAnsiTheme="minorHAnsi" w:cstheme="minorHAnsi"/>
+                <w:i w:val="0"/>
+                <w:iCs w:val="0"/>
+                <w:color w:val="0070C0"/>
+                <w:sz w:val="20"/>
+                <w:lang w:val="es-ES"/>
+              </w:rPr>
+            </w:pPr>
           </w:p>
           <w:p>
             <w:pPr>
@@ -1136,6 +1226,17 @@
                 <w:lang w:val="es-ES"/>
               </w:rPr>
             </w:pPr>
+            <w:r>
+              <w:rPr>
+                <w:rFonts w:asciiTheme="minorHAnsi" w:hAnsiTheme="minorHAnsi" w:cstheme="minorHAnsi"/>
+                <w:i w:val="0"/>
+                <w:iCs w:val="0"/>
+                <w:color w:val="0070C0"/>
+                <w:sz w:val="20"/>
+                <w:lang w:val="es-ES"/>
+              </w:rPr>
+              <w:t>El producto no contara con funcionalidades como la reserva de servicios online.</w:t>
+            </w:r>
           </w:p>
           <w:p>
             <w:pPr>
@@ -1685,6 +1786,16 @@
                 <w:lang w:val="es-ES" w:eastAsia="zh-CN"/>
               </w:rPr>
             </w:pPr>
+            <w:r>
+              <w:rPr>
+                <w:rFonts w:eastAsia="SimSun" w:cstheme="minorHAnsi"/>
+                <w:color w:val="0070C0"/>
+                <w:sz w:val="20"/>
+                <w:szCs w:val="20"/>
+                <w:lang w:val="es-ES" w:eastAsia="zh-CN"/>
+              </w:rPr>
+              <w:t>1</w:t>
+            </w:r>
           </w:p>
         </w:tc>
         <w:tc>
@@ -1694,7 +1805,16 @@
           <w:p>
             <w:pPr>
               <w:spacing w:afterAutospacing="0"/>
-            </w:pPr>
+              <w:rPr>
+                <w:lang w:val="es-ES"/>
+              </w:rPr>
+            </w:pPr>
+            <w:r>
+              <w:rPr>
+                <w:lang w:val="es-ES"/>
+              </w:rPr>
+              <w:t>Catálogo fiel a las tiendas físicas con búsqueda desde la página de inicio, navegación por categorías/secciones/fabricantes, posibilidad de añadir productos a la cesta indicando cantidad, productos agotados claramente marcados y una sola imagen por producto.</w:t>
+            </w:r>
           </w:p>
         </w:tc>
       </w:tr>
@@ -1716,6 +1836,16 @@
                 <w:lang w:val="es-ES" w:eastAsia="zh-CN"/>
               </w:rPr>
             </w:pPr>
+            <w:r>
+              <w:rPr>
+                <w:rFonts w:eastAsia="SimSun" w:cstheme="minorHAnsi"/>
+                <w:color w:val="0070C0"/>
+                <w:sz w:val="20"/>
+                <w:szCs w:val="20"/>
+                <w:lang w:val="es-ES" w:eastAsia="zh-CN"/>
+              </w:rPr>
+              <w:t>2</w:t>
+            </w:r>
           </w:p>
         </w:tc>
         <w:tc>
@@ -1726,6 +1856,12 @@
             <w:pPr>
               <w:spacing w:afterAutospacing="0"/>
             </w:pPr>
+            <w:r>
+              <w:rPr>
+                <w:lang w:val="es-ES"/>
+              </w:rPr>
+              <w:t>Cesta siempre visible y editable (aumentar/reducir unidades), revisión desde catálogo, y finalización de compra desde la cesta con un flujo ágil (compras rápidas en ≤ 3 pasos).</w:t>
+            </w:r>
           </w:p>
         </w:tc>
       </w:tr>
@@ -1747,6 +1883,16 @@
                 <w:lang w:val="es-ES" w:eastAsia="zh-CN"/>
               </w:rPr>
             </w:pPr>
+            <w:r>
+              <w:rPr>
+                <w:rFonts w:eastAsia="SimSun" w:cstheme="minorHAnsi"/>
+                <w:color w:val="0070C0"/>
+                <w:sz w:val="20"/>
+                <w:szCs w:val="20"/>
+                <w:lang w:val="es-ES" w:eastAsia="zh-CN"/>
+              </w:rPr>
+              <w:t>3</w:t>
+            </w:r>
           </w:p>
         </w:tc>
         <w:tc>
@@ -1757,6 +1903,12 @@
             <w:pPr>
               <w:spacing w:afterAutospacing="0"/>
             </w:pPr>
+            <w:r>
+              <w:rPr>
+                <w:lang w:val="es-ES"/>
+              </w:rPr>
+              <w:t>Identificación por correo y clave (registro opcional); el usuario puede comprar sin registrarse y, aun así, acceder al seguimiento del pedido; al finalizar se envía un correo con detalles, importe y dirección.</w:t>
+            </w:r>
           </w:p>
         </w:tc>
       </w:tr>
@@ -1778,6 +1930,16 @@
                 <w:lang w:val="es-ES" w:eastAsia="zh-CN"/>
               </w:rPr>
             </w:pPr>
+            <w:r>
+              <w:rPr>
+                <w:rFonts w:eastAsia="SimSun" w:cstheme="minorHAnsi"/>
+                <w:color w:val="0070C0"/>
+                <w:sz w:val="20"/>
+                <w:szCs w:val="20"/>
+                <w:lang w:val="es-ES" w:eastAsia="zh-CN"/>
+              </w:rPr>
+              <w:t>4</w:t>
+            </w:r>
           </w:p>
         </w:tc>
         <w:tc>
@@ -1795,6 +1957,12 @@
                 <w:lang w:val="es-ES" w:eastAsia="zh-CN"/>
               </w:rPr>
             </w:pPr>
+            <w:r>
+              <w:rPr>
+                <w:lang w:val="es-ES"/>
+              </w:rPr>
+              <w:t>Experiencia segura y en español, la marca corporativa debe reflejarse en el sitio y no se contempla la devolución de productos.</w:t>
+            </w:r>
           </w:p>
         </w:tc>
       </w:tr>
@@ -2196,6 +2364,9 @@
               <w:spacing w:afterAutospacing="0"/>
               <w:jc w:val="both"/>
             </w:pPr>
+            <w:r>
+              <w:t>El producto software será considerado un éxito si cumple los requisitos mencionados anteriormente sin errores.</w:t>
+            </w:r>
           </w:p>
           <w:p>
             <w:pPr>
@@ -2656,6 +2827,16 @@
                 <w:lang w:val="es-ES" w:eastAsia="zh-CN"/>
               </w:rPr>
             </w:pPr>
+            <w:r>
+              <w:rPr>
+                <w:rFonts w:eastAsia="SimSun" w:cstheme="minorHAnsi"/>
+                <w:color w:val="0070C0"/>
+                <w:sz w:val="20"/>
+                <w:szCs w:val="20"/>
+                <w:lang w:val="es-ES" w:eastAsia="zh-CN"/>
+              </w:rPr>
+              <w:t>Entrega de proyecto</w:t>
+            </w:r>
           </w:p>
         </w:tc>
         <w:tc>
@@ -2675,6 +2856,16 @@
                 <w:lang w:val="es-ES" w:eastAsia="zh-CN"/>
               </w:rPr>
             </w:pPr>
+            <w:r>
+              <w:rPr>
+                <w:rFonts w:eastAsia="SimSun" w:cstheme="minorHAnsi"/>
+                <w:color w:val="0070C0"/>
+                <w:sz w:val="20"/>
+                <w:szCs w:val="20"/>
+                <w:lang w:val="es-ES" w:eastAsia="zh-CN"/>
+              </w:rPr>
+              <w:t>5-12-2025</w:t>
+            </w:r>
           </w:p>
         </w:tc>
       </w:tr>
@@ -3704,7 +3895,7 @@
 </file>
 
 <file path=word/endnotes.xml><?xml version="1.0" encoding="utf-8"?>
-<w:endnotes xmlns:wpc="http://schemas.microsoft.com/office/word/2010/wordprocessingCanvas" xmlns:cx="http://schemas.microsoft.com/office/drawing/2014/chartex" xmlns:cx1="http://schemas.microsoft.com/office/drawing/2015/9/8/chartex" xmlns:cx2="http://schemas.microsoft.com/office/drawing/2015/10/21/chartex" xmlns:cx3="http://schemas.microsoft.com/office/drawing/2016/5/9/chartex" xmlns:cx4="http://schemas.microsoft.com/office/drawing/2016/5/10/chartex" xmlns:cx5="http://schemas.microsoft.com/office/drawing/2016/5/11/chartex" xmlns:cx6="http://schemas.microsoft.com/office/drawing/2016/5/12/chartex" xmlns:cx7="http://schemas.microsoft.com/office/drawing/2016/5/13/chartex" xmlns:cx8="http://schemas.microsoft.com/office/drawing/2016/5/14/chartex" xmlns:mc="http://schemas.openxmlformats.org/markup-compatibility/2006" xmlns:aink="http://schemas.microsoft.com/office/drawing/2016/ink" xmlns:am3d="http://schemas.microsoft.com/office/drawing/2017/model3d" xmlns:o="urn:schemas-microsoft-com:office:office" xmlns:r="http://schemas.openxmlformats.org/officeDocument/2006/relationships" xmlns:m="http://schemas.openxmlformats.org/officeDocument/2006/math" xmlns:v="urn:schemas-microsoft-com:vml" xmlns:wp14="http://schemas.microsoft.com/office/word/2010/wordprocessingDrawing" xmlns:wp="http://schemas.openxmlformats.org/drawingml/2006/wordprocessingDrawing" xmlns:w10="urn:schemas-microsoft-com:office:word" xmlns:w="http://schemas.openxmlformats.org/wordprocessingml/2006/main" xmlns:w14="http://schemas.microsoft.com/office/word/2010/wordml" xmlns:w15="http://schemas.microsoft.com/office/word/2012/wordml" xmlns:w16cex="http://schemas.microsoft.com/office/word/2018/wordml/cex" xmlns:w16cid="http://schemas.microsoft.com/office/word/2016/wordml/cid" xmlns:w16="http://schemas.microsoft.com/office/word/2018/wordml" xmlns:w16sdtdh="http://schemas.microsoft.com/office/word/2020/wordml/sdtdatahash" xmlns:w16se="http://schemas.microsoft.com/office/word/2015/wordml/symex" xmlns:wpg="http://schemas.microsoft.com/office/word/2010/wordprocessingGroup" xmlns:wpi="http://schemas.microsoft.com/office/word/2010/wordprocessingInk" xmlns:wne="http://schemas.microsoft.com/office/word/2006/wordml" xmlns:wps="http://schemas.microsoft.com/office/word/2010/wordprocessingShape" mc:Ignorable="w14 w15 w16se w16cid w16 w16cex w16sdtdh wp14">
+<w:endnotes xmlns:wpc="http://schemas.microsoft.com/office/word/2010/wordprocessingCanvas" xmlns:cx="http://schemas.microsoft.com/office/drawing/2014/chartex" xmlns:cx1="http://schemas.microsoft.com/office/drawing/2015/9/8/chartex" xmlns:cx2="http://schemas.microsoft.com/office/drawing/2015/10/21/chartex" xmlns:cx3="http://schemas.microsoft.com/office/drawing/2016/5/9/chartex" xmlns:cx4="http://schemas.microsoft.com/office/drawing/2016/5/10/chartex" xmlns:cx5="http://schemas.microsoft.com/office/drawing/2016/5/11/chartex" xmlns:cx6="http://schemas.microsoft.com/office/drawing/2016/5/12/chartex" xmlns:cx7="http://schemas.microsoft.com/office/drawing/2016/5/13/chartex" xmlns:cx8="http://schemas.microsoft.com/office/drawing/2016/5/14/chartex" xmlns:mc="http://schemas.openxmlformats.org/markup-compatibility/2006" xmlns:aink="http://schemas.microsoft.com/office/drawing/2016/ink" xmlns:am3d="http://schemas.microsoft.com/office/drawing/2017/model3d" xmlns:o="urn:schemas-microsoft-com:office:office" xmlns:oel="http://schemas.microsoft.com/office/2019/extlst" xmlns:r="http://schemas.openxmlformats.org/officeDocument/2006/relationships" xmlns:m="http://schemas.openxmlformats.org/officeDocument/2006/math" xmlns:v="urn:schemas-microsoft-com:vml" xmlns:wp14="http://schemas.microsoft.com/office/word/2010/wordprocessingDrawing" xmlns:wp="http://schemas.openxmlformats.org/drawingml/2006/wordprocessingDrawing" xmlns:w10="urn:schemas-microsoft-com:office:word" xmlns:w="http://schemas.openxmlformats.org/wordprocessingml/2006/main" xmlns:w14="http://schemas.microsoft.com/office/word/2010/wordml" xmlns:w15="http://schemas.microsoft.com/office/word/2012/wordml" xmlns:w16cex="http://schemas.microsoft.com/office/word/2018/wordml/cex" xmlns:w16cid="http://schemas.microsoft.com/office/word/2016/wordml/cid" xmlns:w16="http://schemas.microsoft.com/office/word/2018/wordml" xmlns:w16du="http://schemas.microsoft.com/office/word/2023/wordml/word16du" xmlns:w16sdtdh="http://schemas.microsoft.com/office/word/2020/wordml/sdtdatahash" xmlns:w16sdtfl="http://schemas.microsoft.com/office/word/2024/wordml/sdtformatlock" xmlns:w16se="http://schemas.microsoft.com/office/word/2015/wordml/symex" xmlns:wpg="http://schemas.microsoft.com/office/word/2010/wordprocessingGroup" xmlns:wpi="http://schemas.microsoft.com/office/word/2010/wordprocessingInk" xmlns:wne="http://schemas.microsoft.com/office/word/2006/wordml" xmlns:wps="http://schemas.microsoft.com/office/word/2010/wordprocessingShape" mc:Ignorable="w14 w15 w16se w16cid w16 w16cex w16sdtdh w16sdtfl w16du wp14">
   <w:endnote w:type="separator" w:id="-1">
     <w:p>
       <w:pPr>
@@ -3729,7 +3920,7 @@
 </file>
 
 <file path=word/footer1.xml><?xml version="1.0" encoding="utf-8"?>
-<w:ftr xmlns:wpc="http://schemas.microsoft.com/office/word/2010/wordprocessingCanvas" xmlns:cx="http://schemas.microsoft.com/office/drawing/2014/chartex" xmlns:cx1="http://schemas.microsoft.com/office/drawing/2015/9/8/chartex" xmlns:cx2="http://schemas.microsoft.com/office/drawing/2015/10/21/chartex" xmlns:cx3="http://schemas.microsoft.com/office/drawing/2016/5/9/chartex" xmlns:cx4="http://schemas.microsoft.com/office/drawing/2016/5/10/chartex" xmlns:cx5="http://schemas.microsoft.com/office/drawing/2016/5/11/chartex" xmlns:cx6="http://schemas.microsoft.com/office/drawing/2016/5/12/chartex" xmlns:cx7="http://schemas.microsoft.com/office/drawing/2016/5/13/chartex" xmlns:cx8="http://schemas.microsoft.com/office/drawing/2016/5/14/chartex" xmlns:mc="http://schemas.openxmlformats.org/markup-compatibility/2006" xmlns:aink="http://schemas.microsoft.com/office/drawing/2016/ink" xmlns:am3d="http://schemas.microsoft.com/office/drawing/2017/model3d" xmlns:o="urn:schemas-microsoft-com:office:office" xmlns:r="http://schemas.openxmlformats.org/officeDocument/2006/relationships" xmlns:m="http://schemas.openxmlformats.org/officeDocument/2006/math" xmlns:v="urn:schemas-microsoft-com:vml" xmlns:wp14="http://schemas.microsoft.com/office/word/2010/wordprocessingDrawing" xmlns:wp="http://schemas.openxmlformats.org/drawingml/2006/wordprocessingDrawing" xmlns:w10="urn:schemas-microsoft-com:office:word" xmlns:w="http://schemas.openxmlformats.org/wordprocessingml/2006/main" xmlns:w14="http://schemas.microsoft.com/office/word/2010/wordml" xmlns:w15="http://schemas.microsoft.com/office/word/2012/wordml" xmlns:w16cex="http://schemas.microsoft.com/office/word/2018/wordml/cex" xmlns:w16cid="http://schemas.microsoft.com/office/word/2016/wordml/cid" xmlns:w16="http://schemas.microsoft.com/office/word/2018/wordml" xmlns:w16sdtdh="http://schemas.microsoft.com/office/word/2020/wordml/sdtdatahash" xmlns:w16se="http://schemas.microsoft.com/office/word/2015/wordml/symex" xmlns:wpg="http://schemas.microsoft.com/office/word/2010/wordprocessingGroup" xmlns:wpi="http://schemas.microsoft.com/office/word/2010/wordprocessingInk" xmlns:wne="http://schemas.microsoft.com/office/word/2006/wordml" xmlns:wps="http://schemas.microsoft.com/office/word/2010/wordprocessingShape" mc:Ignorable="w14 w15 w16se w16cid w16 w16cex w16sdtdh wp14">
+<w:ftr xmlns:wpc="http://schemas.microsoft.com/office/word/2010/wordprocessingCanvas" xmlns:cx="http://schemas.microsoft.com/office/drawing/2014/chartex" xmlns:cx1="http://schemas.microsoft.com/office/drawing/2015/9/8/chartex" xmlns:cx2="http://schemas.microsoft.com/office/drawing/2015/10/21/chartex" xmlns:cx3="http://schemas.microsoft.com/office/drawing/2016/5/9/chartex" xmlns:cx4="http://schemas.microsoft.com/office/drawing/2016/5/10/chartex" xmlns:cx5="http://schemas.microsoft.com/office/drawing/2016/5/11/chartex" xmlns:cx6="http://schemas.microsoft.com/office/drawing/2016/5/12/chartex" xmlns:cx7="http://schemas.microsoft.com/office/drawing/2016/5/13/chartex" xmlns:cx8="http://schemas.microsoft.com/office/drawing/2016/5/14/chartex" xmlns:mc="http://schemas.openxmlformats.org/markup-compatibility/2006" xmlns:aink="http://schemas.microsoft.com/office/drawing/2016/ink" xmlns:am3d="http://schemas.microsoft.com/office/drawing/2017/model3d" xmlns:o="urn:schemas-microsoft-com:office:office" xmlns:oel="http://schemas.microsoft.com/office/2019/extlst" xmlns:r="http://schemas.openxmlformats.org/officeDocument/2006/relationships" xmlns:m="http://schemas.openxmlformats.org/officeDocument/2006/math" xmlns:v="urn:schemas-microsoft-com:vml" xmlns:wp14="http://schemas.microsoft.com/office/word/2010/wordprocessingDrawing" xmlns:wp="http://schemas.openxmlformats.org/drawingml/2006/wordprocessingDrawing" xmlns:w10="urn:schemas-microsoft-com:office:word" xmlns:w="http://schemas.openxmlformats.org/wordprocessingml/2006/main" xmlns:w14="http://schemas.microsoft.com/office/word/2010/wordml" xmlns:w15="http://schemas.microsoft.com/office/word/2012/wordml" xmlns:w16cex="http://schemas.microsoft.com/office/word/2018/wordml/cex" xmlns:w16cid="http://schemas.microsoft.com/office/word/2016/wordml/cid" xmlns:w16="http://schemas.microsoft.com/office/word/2018/wordml" xmlns:w16du="http://schemas.microsoft.com/office/word/2023/wordml/word16du" xmlns:w16sdtdh="http://schemas.microsoft.com/office/word/2020/wordml/sdtdatahash" xmlns:w16sdtfl="http://schemas.microsoft.com/office/word/2024/wordml/sdtformatlock" xmlns:w16se="http://schemas.microsoft.com/office/word/2015/wordml/symex" xmlns:wpg="http://schemas.microsoft.com/office/word/2010/wordprocessingGroup" xmlns:wpi="http://schemas.microsoft.com/office/word/2010/wordprocessingInk" xmlns:wne="http://schemas.microsoft.com/office/word/2006/wordml" xmlns:wps="http://schemas.microsoft.com/office/word/2010/wordprocessingShape" mc:Ignorable="w14 w15 w16se w16cid w16 w16cex w16sdtdh w16sdtfl w16du wp14">
   <w:p>
     <w:pPr>
       <w:pStyle w:val="Piedepgina"/>
@@ -3811,7 +4002,7 @@
 </file>
 
 <file path=word/footnotes.xml><?xml version="1.0" encoding="utf-8"?>
-<w:footnotes xmlns:wpc="http://schemas.microsoft.com/office/word/2010/wordprocessingCanvas" xmlns:cx="http://schemas.microsoft.com/office/drawing/2014/chartex" xmlns:cx1="http://schemas.microsoft.com/office/drawing/2015/9/8/chartex" xmlns:cx2="http://schemas.microsoft.com/office/drawing/2015/10/21/chartex" xmlns:cx3="http://schemas.microsoft.com/office/drawing/2016/5/9/chartex" xmlns:cx4="http://schemas.microsoft.com/office/drawing/2016/5/10/chartex" xmlns:cx5="http://schemas.microsoft.com/office/drawing/2016/5/11/chartex" xmlns:cx6="http://schemas.microsoft.com/office/drawing/2016/5/12/chartex" xmlns:cx7="http://schemas.microsoft.com/office/drawing/2016/5/13/chartex" xmlns:cx8="http://schemas.microsoft.com/office/drawing/2016/5/14/chartex" xmlns:mc="http://schemas.openxmlformats.org/markup-compatibility/2006" xmlns:aink="http://schemas.microsoft.com/office/drawing/2016/ink" xmlns:am3d="http://schemas.microsoft.com/office/drawing/2017/model3d" xmlns:o="urn:schemas-microsoft-com:office:office" xmlns:r="http://schemas.openxmlformats.org/officeDocument/2006/relationships" xmlns:m="http://schemas.openxmlformats.org/officeDocument/2006/math" xmlns:v="urn:schemas-microsoft-com:vml" xmlns:wp14="http://schemas.microsoft.com/office/word/2010/wordprocessingDrawing" xmlns:wp="http://schemas.openxmlformats.org/drawingml/2006/wordprocessingDrawing" xmlns:w10="urn:schemas-microsoft-com:office:word" xmlns:w="http://schemas.openxmlformats.org/wordprocessingml/2006/main" xmlns:w14="http://schemas.microsoft.com/office/word/2010/wordml" xmlns:w15="http://schemas.microsoft.com/office/word/2012/wordml" xmlns:w16cex="http://schemas.microsoft.com/office/word/2018/wordml/cex" xmlns:w16cid="http://schemas.microsoft.com/office/word/2016/wordml/cid" xmlns:w16="http://schemas.microsoft.com/office/word/2018/wordml" xmlns:w16sdtdh="http://schemas.microsoft.com/office/word/2020/wordml/sdtdatahash" xmlns:w16se="http://schemas.microsoft.com/office/word/2015/wordml/symex" xmlns:wpg="http://schemas.microsoft.com/office/word/2010/wordprocessingGroup" xmlns:wpi="http://schemas.microsoft.com/office/word/2010/wordprocessingInk" xmlns:wne="http://schemas.microsoft.com/office/word/2006/wordml" xmlns:wps="http://schemas.microsoft.com/office/word/2010/wordprocessingShape" mc:Ignorable="w14 w15 w16se w16cid w16 w16cex w16sdtdh wp14">
+<w:footnotes xmlns:wpc="http://schemas.microsoft.com/office/word/2010/wordprocessingCanvas" xmlns:cx="http://schemas.microsoft.com/office/drawing/2014/chartex" xmlns:cx1="http://schemas.microsoft.com/office/drawing/2015/9/8/chartex" xmlns:cx2="http://schemas.microsoft.com/office/drawing/2015/10/21/chartex" xmlns:cx3="http://schemas.microsoft.com/office/drawing/2016/5/9/chartex" xmlns:cx4="http://schemas.microsoft.com/office/drawing/2016/5/10/chartex" xmlns:cx5="http://schemas.microsoft.com/office/drawing/2016/5/11/chartex" xmlns:cx6="http://schemas.microsoft.com/office/drawing/2016/5/12/chartex" xmlns:cx7="http://schemas.microsoft.com/office/drawing/2016/5/13/chartex" xmlns:cx8="http://schemas.microsoft.com/office/drawing/2016/5/14/chartex" xmlns:mc="http://schemas.openxmlformats.org/markup-compatibility/2006" xmlns:aink="http://schemas.microsoft.com/office/drawing/2016/ink" xmlns:am3d="http://schemas.microsoft.com/office/drawing/2017/model3d" xmlns:o="urn:schemas-microsoft-com:office:office" xmlns:oel="http://schemas.microsoft.com/office/2019/extlst" xmlns:r="http://schemas.openxmlformats.org/officeDocument/2006/relationships" xmlns:m="http://schemas.openxmlformats.org/officeDocument/2006/math" xmlns:v="urn:schemas-microsoft-com:vml" xmlns:wp14="http://schemas.microsoft.com/office/word/2010/wordprocessingDrawing" xmlns:wp="http://schemas.openxmlformats.org/drawingml/2006/wordprocessingDrawing" xmlns:w10="urn:schemas-microsoft-com:office:word" xmlns:w="http://schemas.openxmlformats.org/wordprocessingml/2006/main" xmlns:w14="http://schemas.microsoft.com/office/word/2010/wordml" xmlns:w15="http://schemas.microsoft.com/office/word/2012/wordml" xmlns:w16cex="http://schemas.microsoft.com/office/word/2018/wordml/cex" xmlns:w16cid="http://schemas.microsoft.com/office/word/2016/wordml/cid" xmlns:w16="http://schemas.microsoft.com/office/word/2018/wordml" xmlns:w16du="http://schemas.microsoft.com/office/word/2023/wordml/word16du" xmlns:w16sdtdh="http://schemas.microsoft.com/office/word/2020/wordml/sdtdatahash" xmlns:w16sdtfl="http://schemas.microsoft.com/office/word/2024/wordml/sdtformatlock" xmlns:w16se="http://schemas.microsoft.com/office/word/2015/wordml/symex" xmlns:wpg="http://schemas.microsoft.com/office/word/2010/wordprocessingGroup" xmlns:wpi="http://schemas.microsoft.com/office/word/2010/wordprocessingInk" xmlns:wne="http://schemas.microsoft.com/office/word/2006/wordml" xmlns:wps="http://schemas.microsoft.com/office/word/2010/wordprocessingShape" mc:Ignorable="w14 w15 w16se w16cid w16 w16cex w16sdtdh w16sdtfl w16du wp14">
   <w:footnote w:type="separator" w:id="-1">
     <w:p>
       <w:pPr>
@@ -3836,7 +4027,7 @@
 </file>
 
 <file path=word/header1.xml><?xml version="1.0" encoding="utf-8"?>
-<w:hdr xmlns:wpc="http://schemas.microsoft.com/office/word/2010/wordprocessingCanvas" xmlns:cx="http://schemas.microsoft.com/office/drawing/2014/chartex" xmlns:cx1="http://schemas.microsoft.com/office/drawing/2015/9/8/chartex" xmlns:cx2="http://schemas.microsoft.com/office/drawing/2015/10/21/chartex" xmlns:cx3="http://schemas.microsoft.com/office/drawing/2016/5/9/chartex" xmlns:cx4="http://schemas.microsoft.com/office/drawing/2016/5/10/chartex" xmlns:cx5="http://schemas.microsoft.com/office/drawing/2016/5/11/chartex" xmlns:cx6="http://schemas.microsoft.com/office/drawing/2016/5/12/chartex" xmlns:cx7="http://schemas.microsoft.com/office/drawing/2016/5/13/chartex" xmlns:cx8="http://schemas.microsoft.com/office/drawing/2016/5/14/chartex" xmlns:mc="http://schemas.openxmlformats.org/markup-compatibility/2006" xmlns:aink="http://schemas.microsoft.com/office/drawing/2016/ink" xmlns:am3d="http://schemas.microsoft.com/office/drawing/2017/model3d" xmlns:o="urn:schemas-microsoft-com:office:office" xmlns:r="http://schemas.openxmlformats.org/officeDocument/2006/relationships" xmlns:m="http://schemas.openxmlformats.org/officeDocument/2006/math" xmlns:v="urn:schemas-microsoft-com:vml" xmlns:wp14="http://schemas.microsoft.com/office/word/2010/wordprocessingDrawing" xmlns:wp="http://schemas.openxmlformats.org/drawingml/2006/wordprocessingDrawing" xmlns:w10="urn:schemas-microsoft-com:office:word" xmlns:w="http://schemas.openxmlformats.org/wordprocessingml/2006/main" xmlns:w14="http://schemas.microsoft.com/office/word/2010/wordml" xmlns:w15="http://schemas.microsoft.com/office/word/2012/wordml" xmlns:w16cex="http://schemas.microsoft.com/office/word/2018/wordml/cex" xmlns:w16cid="http://schemas.microsoft.com/office/word/2016/wordml/cid" xmlns:w16="http://schemas.microsoft.com/office/word/2018/wordml" xmlns:w16sdtdh="http://schemas.microsoft.com/office/word/2020/wordml/sdtdatahash" xmlns:w16se="http://schemas.microsoft.com/office/word/2015/wordml/symex" xmlns:wpg="http://schemas.microsoft.com/office/word/2010/wordprocessingGroup" xmlns:wpi="http://schemas.microsoft.com/office/word/2010/wordprocessingInk" xmlns:wne="http://schemas.microsoft.com/office/word/2006/wordml" xmlns:wps="http://schemas.microsoft.com/office/word/2010/wordprocessingShape" mc:Ignorable="w14 w15 w16se w16cid w16 w16cex w16sdtdh wp14">
+<w:hdr xmlns:wpc="http://schemas.microsoft.com/office/word/2010/wordprocessingCanvas" xmlns:cx="http://schemas.microsoft.com/office/drawing/2014/chartex" xmlns:cx1="http://schemas.microsoft.com/office/drawing/2015/9/8/chartex" xmlns:cx2="http://schemas.microsoft.com/office/drawing/2015/10/21/chartex" xmlns:cx3="http://schemas.microsoft.com/office/drawing/2016/5/9/chartex" xmlns:cx4="http://schemas.microsoft.com/office/drawing/2016/5/10/chartex" xmlns:cx5="http://schemas.microsoft.com/office/drawing/2016/5/11/chartex" xmlns:cx6="http://schemas.microsoft.com/office/drawing/2016/5/12/chartex" xmlns:cx7="http://schemas.microsoft.com/office/drawing/2016/5/13/chartex" xmlns:cx8="http://schemas.microsoft.com/office/drawing/2016/5/14/chartex" xmlns:mc="http://schemas.openxmlformats.org/markup-compatibility/2006" xmlns:aink="http://schemas.microsoft.com/office/drawing/2016/ink" xmlns:am3d="http://schemas.microsoft.com/office/drawing/2017/model3d" xmlns:o="urn:schemas-microsoft-com:office:office" xmlns:oel="http://schemas.microsoft.com/office/2019/extlst" xmlns:r="http://schemas.openxmlformats.org/officeDocument/2006/relationships" xmlns:m="http://schemas.openxmlformats.org/officeDocument/2006/math" xmlns:v="urn:schemas-microsoft-com:vml" xmlns:wp14="http://schemas.microsoft.com/office/word/2010/wordprocessingDrawing" xmlns:wp="http://schemas.openxmlformats.org/drawingml/2006/wordprocessingDrawing" xmlns:w10="urn:schemas-microsoft-com:office:word" xmlns:w="http://schemas.openxmlformats.org/wordprocessingml/2006/main" xmlns:w14="http://schemas.microsoft.com/office/word/2010/wordml" xmlns:w15="http://schemas.microsoft.com/office/word/2012/wordml" xmlns:w16cex="http://schemas.microsoft.com/office/word/2018/wordml/cex" xmlns:w16cid="http://schemas.microsoft.com/office/word/2016/wordml/cid" xmlns:w16="http://schemas.microsoft.com/office/word/2018/wordml" xmlns:w16du="http://schemas.microsoft.com/office/word/2023/wordml/word16du" xmlns:w16sdtdh="http://schemas.microsoft.com/office/word/2020/wordml/sdtdatahash" xmlns:w16sdtfl="http://schemas.microsoft.com/office/word/2024/wordml/sdtformatlock" xmlns:w16se="http://schemas.microsoft.com/office/word/2015/wordml/symex" xmlns:wpg="http://schemas.microsoft.com/office/word/2010/wordprocessingGroup" xmlns:wpi="http://schemas.microsoft.com/office/word/2010/wordprocessingInk" xmlns:wne="http://schemas.microsoft.com/office/word/2006/wordml" xmlns:wps="http://schemas.microsoft.com/office/word/2010/wordprocessingShape" mc:Ignorable="w14 w15 w16se w16cid w16 w16cex w16sdtdh w16sdtfl w16du wp14">
   <w:p>
     <w:pPr>
       <w:pStyle w:val="Encabezado"/>
@@ -3862,7 +4053,7 @@
 </file>
 
 <file path=word/numbering.xml><?xml version="1.0" encoding="utf-8"?>
-<w:numbering xmlns:wpc="http://schemas.microsoft.com/office/word/2010/wordprocessingCanvas" xmlns:cx="http://schemas.microsoft.com/office/drawing/2014/chartex" xmlns:cx1="http://schemas.microsoft.com/office/drawing/2015/9/8/chartex" xmlns:cx2="http://schemas.microsoft.com/office/drawing/2015/10/21/chartex" xmlns:cx3="http://schemas.microsoft.com/office/drawing/2016/5/9/chartex" xmlns:cx4="http://schemas.microsoft.com/office/drawing/2016/5/10/chartex" xmlns:cx5="http://schemas.microsoft.com/office/drawing/2016/5/11/chartex" xmlns:cx6="http://schemas.microsoft.com/office/drawing/2016/5/12/chartex" xmlns:cx7="http://schemas.microsoft.com/office/drawing/2016/5/13/chartex" xmlns:cx8="http://schemas.microsoft.com/office/drawing/2016/5/14/chartex" xmlns:mc="http://schemas.openxmlformats.org/markup-compatibility/2006" xmlns:aink="http://schemas.microsoft.com/office/drawing/2016/ink" xmlns:am3d="http://schemas.microsoft.com/office/drawing/2017/model3d" xmlns:o="urn:schemas-microsoft-com:office:office" xmlns:r="http://schemas.openxmlformats.org/officeDocument/2006/relationships" xmlns:m="http://schemas.openxmlformats.org/officeDocument/2006/math" xmlns:v="urn:schemas-microsoft-com:vml" xmlns:wp14="http://schemas.microsoft.com/office/word/2010/wordprocessingDrawing" xmlns:wp="http://schemas.openxmlformats.org/drawingml/2006/wordprocessingDrawing" xmlns:w10="urn:schemas-microsoft-com:office:word" xmlns:w="http://schemas.openxmlformats.org/wordprocessingml/2006/main" xmlns:w14="http://schemas.microsoft.com/office/word/2010/wordml" xmlns:w15="http://schemas.microsoft.com/office/word/2012/wordml" xmlns:w16cex="http://schemas.microsoft.com/office/word/2018/wordml/cex" xmlns:w16cid="http://schemas.microsoft.com/office/word/2016/wordml/cid" xmlns:w16="http://schemas.microsoft.com/office/word/2018/wordml" xmlns:w16sdtdh="http://schemas.microsoft.com/office/word/2020/wordml/sdtdatahash" xmlns:w16se="http://schemas.microsoft.com/office/word/2015/wordml/symex" xmlns:wpg="http://schemas.microsoft.com/office/word/2010/wordprocessingGroup" xmlns:wpi="http://schemas.microsoft.com/office/word/2010/wordprocessingInk" xmlns:wne="http://schemas.microsoft.com/office/word/2006/wordml" xmlns:wps="http://schemas.microsoft.com/office/word/2010/wordprocessingShape" mc:Ignorable="w14 w15 w16se w16cid w16 w16cex w16sdtdh wp14">
+<w:numbering xmlns:wpc="http://schemas.microsoft.com/office/word/2010/wordprocessingCanvas" xmlns:cx="http://schemas.microsoft.com/office/drawing/2014/chartex" xmlns:cx1="http://schemas.microsoft.com/office/drawing/2015/9/8/chartex" xmlns:cx2="http://schemas.microsoft.com/office/drawing/2015/10/21/chartex" xmlns:cx3="http://schemas.microsoft.com/office/drawing/2016/5/9/chartex" xmlns:cx4="http://schemas.microsoft.com/office/drawing/2016/5/10/chartex" xmlns:cx5="http://schemas.microsoft.com/office/drawing/2016/5/11/chartex" xmlns:cx6="http://schemas.microsoft.com/office/drawing/2016/5/12/chartex" xmlns:cx7="http://schemas.microsoft.com/office/drawing/2016/5/13/chartex" xmlns:cx8="http://schemas.microsoft.com/office/drawing/2016/5/14/chartex" xmlns:mc="http://schemas.openxmlformats.org/markup-compatibility/2006" xmlns:aink="http://schemas.microsoft.com/office/drawing/2016/ink" xmlns:am3d="http://schemas.microsoft.com/office/drawing/2017/model3d" xmlns:o="urn:schemas-microsoft-com:office:office" xmlns:oel="http://schemas.microsoft.com/office/2019/extlst" xmlns:r="http://schemas.openxmlformats.org/officeDocument/2006/relationships" xmlns:m="http://schemas.openxmlformats.org/officeDocument/2006/math" xmlns:v="urn:schemas-microsoft-com:vml" xmlns:wp14="http://schemas.microsoft.com/office/word/2010/wordprocessingDrawing" xmlns:wp="http://schemas.openxmlformats.org/drawingml/2006/wordprocessingDrawing" xmlns:w10="urn:schemas-microsoft-com:office:word" xmlns:w="http://schemas.openxmlformats.org/wordprocessingml/2006/main" xmlns:w14="http://schemas.microsoft.com/office/word/2010/wordml" xmlns:w15="http://schemas.microsoft.com/office/word/2012/wordml" xmlns:w16cex="http://schemas.microsoft.com/office/word/2018/wordml/cex" xmlns:w16cid="http://schemas.microsoft.com/office/word/2016/wordml/cid" xmlns:w16="http://schemas.microsoft.com/office/word/2018/wordml" xmlns:w16du="http://schemas.microsoft.com/office/word/2023/wordml/word16du" xmlns:w16sdtdh="http://schemas.microsoft.com/office/word/2020/wordml/sdtdatahash" xmlns:w16sdtfl="http://schemas.microsoft.com/office/word/2024/wordml/sdtformatlock" xmlns:w16se="http://schemas.microsoft.com/office/word/2015/wordml/symex" xmlns:wpg="http://schemas.microsoft.com/office/word/2010/wordprocessingGroup" xmlns:wpi="http://schemas.microsoft.com/office/word/2010/wordprocessingInk" xmlns:wne="http://schemas.microsoft.com/office/word/2006/wordml" xmlns:wps="http://schemas.microsoft.com/office/word/2010/wordprocessingShape" mc:Ignorable="w14 w15 w16se w16cid w16 w16cex w16sdtdh w16sdtfl w16du wp14">
   <w:abstractNum w:abstractNumId="0" w15:restartNumberingAfterBreak="0">
     <w:nsid w:val="2C2A7C29"/>
     <w:multiLevelType w:val="hybridMultilevel"/>
@@ -4262,23 +4453,23 @@
       </w:rPr>
     </w:lvl>
   </w:abstractNum>
-  <w:num w:numId="1">
+  <w:num w:numId="1" w16cid:durableId="264003547">
     <w:abstractNumId w:val="0"/>
   </w:num>
-  <w:num w:numId="2">
+  <w:num w:numId="2" w16cid:durableId="1138912007">
     <w:abstractNumId w:val="1"/>
   </w:num>
-  <w:num w:numId="3">
+  <w:num w:numId="3" w16cid:durableId="1317950140">
     <w:abstractNumId w:val="2"/>
   </w:num>
-  <w:num w:numId="4">
+  <w:num w:numId="4" w16cid:durableId="95566145">
     <w:abstractNumId w:val="3"/>
   </w:num>
 </w:numbering>
 </file>
 
 <file path=word/styles.xml><?xml version="1.0" encoding="utf-8"?>
-<w:styles xmlns:mc="http://schemas.openxmlformats.org/markup-compatibility/2006" xmlns:r="http://schemas.openxmlformats.org/officeDocument/2006/relationships" xmlns:w="http://schemas.openxmlformats.org/wordprocessingml/2006/main" xmlns:w14="http://schemas.microsoft.com/office/word/2010/wordml" xmlns:w15="http://schemas.microsoft.com/office/word/2012/wordml" xmlns:w16cex="http://schemas.microsoft.com/office/word/2018/wordml/cex" xmlns:w16cid="http://schemas.microsoft.com/office/word/2016/wordml/cid" xmlns:w16="http://schemas.microsoft.com/office/word/2018/wordml" xmlns:w16sdtdh="http://schemas.microsoft.com/office/word/2020/wordml/sdtdatahash" xmlns:w16se="http://schemas.microsoft.com/office/word/2015/wordml/symex" mc:Ignorable="w14 w15 w16se w16cid w16 w16cex w16sdtdh">
+<w:styles xmlns:mc="http://schemas.openxmlformats.org/markup-compatibility/2006" xmlns:r="http://schemas.openxmlformats.org/officeDocument/2006/relationships" xmlns:w="http://schemas.openxmlformats.org/wordprocessingml/2006/main" xmlns:w14="http://schemas.microsoft.com/office/word/2010/wordml" xmlns:w15="http://schemas.microsoft.com/office/word/2012/wordml" xmlns:w16cex="http://schemas.microsoft.com/office/word/2018/wordml/cex" xmlns:w16cid="http://schemas.microsoft.com/office/word/2016/wordml/cid" xmlns:w16="http://schemas.microsoft.com/office/word/2018/wordml" xmlns:w16du="http://schemas.microsoft.com/office/word/2023/wordml/word16du" xmlns:w16sdtdh="http://schemas.microsoft.com/office/word/2020/wordml/sdtdatahash" xmlns:w16sdtfl="http://schemas.microsoft.com/office/word/2024/wordml/sdtformatlock" xmlns:w16se="http://schemas.microsoft.com/office/word/2015/wordml/symex" mc:Ignorable="w14 w15 w16se w16cid w16 w16cex w16sdtdh w16sdtfl w16du">
   <w:docDefaults>
     <w:rPrDefault>
       <w:rPr>
@@ -5142,6 +5333,67 @@
 </file>
 
 <file path=customXml/item1.xml><?xml version="1.0" encoding="utf-8"?>
+<p:properties xmlns:p="http://schemas.microsoft.com/office/2006/metadata/properties" xmlns:xsi="http://www.w3.org/2001/XMLSchema-instance" xmlns:pc="http://schemas.microsoft.com/office/infopath/2007/PartnerControls">
+  <documentManagement>
+    <Has_Teacher_Only_SectionGroup xmlns="aa1b221f-73c9-4a68-852c-edef620d9b64" xsi:nil="true"/>
+    <Teachers xmlns="aa1b221f-73c9-4a68-852c-edef620d9b64">
+      <UserInfo>
+        <DisplayName/>
+        <AccountId xsi:nil="true"/>
+        <AccountType/>
+      </UserInfo>
+    </Teachers>
+    <IsNotebookLocked xmlns="aa1b221f-73c9-4a68-852c-edef620d9b64" xsi:nil="true"/>
+    <CultureName xmlns="aa1b221f-73c9-4a68-852c-edef620d9b64" xsi:nil="true"/>
+    <Owner xmlns="aa1b221f-73c9-4a68-852c-edef620d9b64">
+      <UserInfo>
+        <DisplayName/>
+        <AccountId xsi:nil="true"/>
+        <AccountType/>
+      </UserInfo>
+    </Owner>
+    <Distribution_Groups xmlns="aa1b221f-73c9-4a68-852c-edef620d9b64" xsi:nil="true"/>
+    <TeamsChannelId xmlns="aa1b221f-73c9-4a68-852c-edef620d9b64" xsi:nil="true"/>
+    <Invited_Teachers xmlns="aa1b221f-73c9-4a68-852c-edef620d9b64" xsi:nil="true"/>
+    <NotebookType xmlns="aa1b221f-73c9-4a68-852c-edef620d9b64" xsi:nil="true"/>
+    <AppVersion xmlns="aa1b221f-73c9-4a68-852c-edef620d9b64" xsi:nil="true"/>
+    <DefaultSectionNames xmlns="aa1b221f-73c9-4a68-852c-edef620d9b64" xsi:nil="true"/>
+    <Is_Collaboration_Space_Locked xmlns="aa1b221f-73c9-4a68-852c-edef620d9b64" xsi:nil="true"/>
+    <Templates xmlns="aa1b221f-73c9-4a68-852c-edef620d9b64" xsi:nil="true"/>
+    <FolderType xmlns="aa1b221f-73c9-4a68-852c-edef620d9b64" xsi:nil="true"/>
+    <Student_Groups xmlns="aa1b221f-73c9-4a68-852c-edef620d9b64">
+      <UserInfo>
+        <DisplayName/>
+        <AccountId xsi:nil="true"/>
+        <AccountType/>
+      </UserInfo>
+    </Student_Groups>
+    <Math_Settings xmlns="aa1b221f-73c9-4a68-852c-edef620d9b64" xsi:nil="true"/>
+    <Self_Registration_Enabled xmlns="aa1b221f-73c9-4a68-852c-edef620d9b64" xsi:nil="true"/>
+    <Students xmlns="aa1b221f-73c9-4a68-852c-edef620d9b64">
+      <UserInfo>
+        <DisplayName/>
+        <AccountId xsi:nil="true"/>
+        <AccountType/>
+      </UserInfo>
+    </Students>
+    <LMS_Mappings xmlns="aa1b221f-73c9-4a68-852c-edef620d9b64" xsi:nil="true"/>
+    <Invited_Students xmlns="aa1b221f-73c9-4a68-852c-edef620d9b64" xsi:nil="true"/>
+    <_activity xmlns="aa1b221f-73c9-4a68-852c-edef620d9b64" xsi:nil="true"/>
+  </documentManagement>
+</p:properties>
+</file>
+
+<file path=customXml/item2.xml><?xml version="1.0" encoding="utf-8"?>
+<?mso-contentType ?>
+<FormTemplates xmlns="http://schemas.microsoft.com/sharepoint/v3/contenttype/forms">
+  <Display>DocumentLibraryForm</Display>
+  <Edit>DocumentLibraryForm</Edit>
+  <New>DocumentLibraryForm</New>
+</FormTemplates>
+</file>
+
+<file path=customXml/item3.xml><?xml version="1.0" encoding="utf-8"?>
 <ct:contentTypeSchema xmlns:ct="http://schemas.microsoft.com/office/2006/metadata/contentType" xmlns:ma="http://schemas.microsoft.com/office/2006/metadata/properties/metaAttributes" ct:_="" ma:_="" ma:contentTypeName="Documento" ma:contentTypeID="0x01010004B9778079CC1F4AA5349450C37B1B85" ma:contentTypeVersion="29" ma:contentTypeDescription="Crear nuevo documento." ma:contentTypeScope="" ma:versionID="62435c44699f876d581df23dd1a8ce19">
   <xsd:schema xmlns:xsd="http://www.w3.org/2001/XMLSchema" xmlns:xs="http://www.w3.org/2001/XMLSchema" xmlns:p="http://schemas.microsoft.com/office/2006/metadata/properties" xmlns:ns3="aa1b221f-73c9-4a68-852c-edef620d9b64" xmlns:ns4="dddfc035-4e9b-413a-bec3-777fe120d358" targetNamespace="http://schemas.microsoft.com/office/2006/metadata/properties" ma:root="true" ma:fieldsID="ed4dc94ea12d8e23d5739eb0f525b66e" ns3:_="" ns4:_="">
     <xsd:import namespace="aa1b221f-73c9-4a68-852c-edef620d9b64"/>
@@ -5524,68 +5776,25 @@
 </ct:contentTypeSchema>
 </file>
 
-<file path=customXml/item2.xml><?xml version="1.0" encoding="utf-8"?>
-<?mso-contentType ?>
-<FormTemplates xmlns="http://schemas.microsoft.com/sharepoint/v3/contenttype/forms">
-  <Display>DocumentLibraryForm</Display>
-  <Edit>DocumentLibraryForm</Edit>
-  <New>DocumentLibraryForm</New>
-</FormTemplates>
+<file path=customXml/itemProps1.xml><?xml version="1.0" encoding="utf-8"?>
+<ds:datastoreItem xmlns:ds="http://schemas.openxmlformats.org/officeDocument/2006/customXml" ds:itemID="{4AF9FEA3-A320-4371-8B64-D102E58BF25C}">
+  <ds:schemaRefs>
+    <ds:schemaRef ds:uri="http://schemas.microsoft.com/office/2006/metadata/properties"/>
+    <ds:schemaRef ds:uri="http://schemas.microsoft.com/office/infopath/2007/PartnerControls"/>
+    <ds:schemaRef ds:uri="aa1b221f-73c9-4a68-852c-edef620d9b64"/>
+  </ds:schemaRefs>
+</ds:datastoreItem>
 </file>
 
-<file path=customXml/item3.xml><?xml version="1.0" encoding="utf-8"?>
-<p:properties xmlns:p="http://schemas.microsoft.com/office/2006/metadata/properties" xmlns:xsi="http://www.w3.org/2001/XMLSchema-instance" xmlns:pc="http://schemas.microsoft.com/office/infopath/2007/PartnerControls">
-  <documentManagement>
-    <Has_Teacher_Only_SectionGroup xmlns="aa1b221f-73c9-4a68-852c-edef620d9b64" xsi:nil="true"/>
-    <Teachers xmlns="aa1b221f-73c9-4a68-852c-edef620d9b64">
-      <UserInfo>
-        <DisplayName/>
-        <AccountId xsi:nil="true"/>
-        <AccountType/>
-      </UserInfo>
-    </Teachers>
-    <IsNotebookLocked xmlns="aa1b221f-73c9-4a68-852c-edef620d9b64" xsi:nil="true"/>
-    <CultureName xmlns="aa1b221f-73c9-4a68-852c-edef620d9b64" xsi:nil="true"/>
-    <Owner xmlns="aa1b221f-73c9-4a68-852c-edef620d9b64">
-      <UserInfo>
-        <DisplayName/>
-        <AccountId xsi:nil="true"/>
-        <AccountType/>
-      </UserInfo>
-    </Owner>
-    <Distribution_Groups xmlns="aa1b221f-73c9-4a68-852c-edef620d9b64" xsi:nil="true"/>
-    <TeamsChannelId xmlns="aa1b221f-73c9-4a68-852c-edef620d9b64" xsi:nil="true"/>
-    <Invited_Teachers xmlns="aa1b221f-73c9-4a68-852c-edef620d9b64" xsi:nil="true"/>
-    <NotebookType xmlns="aa1b221f-73c9-4a68-852c-edef620d9b64" xsi:nil="true"/>
-    <AppVersion xmlns="aa1b221f-73c9-4a68-852c-edef620d9b64" xsi:nil="true"/>
-    <DefaultSectionNames xmlns="aa1b221f-73c9-4a68-852c-edef620d9b64" xsi:nil="true"/>
-    <Is_Collaboration_Space_Locked xmlns="aa1b221f-73c9-4a68-852c-edef620d9b64" xsi:nil="true"/>
-    <Templates xmlns="aa1b221f-73c9-4a68-852c-edef620d9b64" xsi:nil="true"/>
-    <FolderType xmlns="aa1b221f-73c9-4a68-852c-edef620d9b64" xsi:nil="true"/>
-    <Student_Groups xmlns="aa1b221f-73c9-4a68-852c-edef620d9b64">
-      <UserInfo>
-        <DisplayName/>
-        <AccountId xsi:nil="true"/>
-        <AccountType/>
-      </UserInfo>
-    </Student_Groups>
-    <Math_Settings xmlns="aa1b221f-73c9-4a68-852c-edef620d9b64" xsi:nil="true"/>
-    <Self_Registration_Enabled xmlns="aa1b221f-73c9-4a68-852c-edef620d9b64" xsi:nil="true"/>
-    <Students xmlns="aa1b221f-73c9-4a68-852c-edef620d9b64">
-      <UserInfo>
-        <DisplayName/>
-        <AccountId xsi:nil="true"/>
-        <AccountType/>
-      </UserInfo>
-    </Students>
-    <LMS_Mappings xmlns="aa1b221f-73c9-4a68-852c-edef620d9b64" xsi:nil="true"/>
-    <Invited_Students xmlns="aa1b221f-73c9-4a68-852c-edef620d9b64" xsi:nil="true"/>
-    <_activity xmlns="aa1b221f-73c9-4a68-852c-edef620d9b64" xsi:nil="true"/>
-  </documentManagement>
-</p:properties>
+<file path=customXml/itemProps2.xml><?xml version="1.0" encoding="utf-8"?>
+<ds:datastoreItem xmlns:ds="http://schemas.openxmlformats.org/officeDocument/2006/customXml" ds:itemID="{CD214313-0E10-4562-9F90-DE60EE9BBB37}">
+  <ds:schemaRefs>
+    <ds:schemaRef ds:uri="http://schemas.microsoft.com/sharepoint/v3/contenttype/forms"/>
+  </ds:schemaRefs>
+</ds:datastoreItem>
 </file>
 
-<file path=customXml/itemProps1.xml><?xml version="1.0" encoding="utf-8"?>
+<file path=customXml/itemProps3.xml><?xml version="1.0" encoding="utf-8"?>
 <ds:datastoreItem xmlns:ds="http://schemas.openxmlformats.org/officeDocument/2006/customXml" ds:itemID="{EDF2F3D3-3A22-41A4-A8CB-E04C4C996384}">
   <ds:schemaRefs>
     <ds:schemaRef ds:uri="http://schemas.microsoft.com/office/2006/metadata/contentType"/>
@@ -5602,22 +5811,4 @@
     <ds:schemaRef ds:uri="http://schemas.microsoft.com/internal/obd"/>
   </ds:schemaRefs>
 </ds:datastoreItem>
-</file>
-
-<file path=customXml/itemProps2.xml><?xml version="1.0" encoding="utf-8"?>
-<ds:datastoreItem xmlns:ds="http://schemas.openxmlformats.org/officeDocument/2006/customXml" ds:itemID="{CD214313-0E10-4562-9F90-DE60EE9BBB37}">
-  <ds:schemaRefs>
-    <ds:schemaRef ds:uri="http://schemas.microsoft.com/sharepoint/v3/contenttype/forms"/>
-  </ds:schemaRefs>
-</ds:datastoreItem>
-</file>
-
-<file path=customXml/itemProps3.xml><?xml version="1.0" encoding="utf-8"?>
-<ds:datastoreItem xmlns:ds="http://schemas.openxmlformats.org/officeDocument/2006/customXml" ds:itemID="{4AF9FEA3-A320-4371-8B64-D102E58BF25C}">
-  <ds:schemaRefs>
-    <ds:schemaRef ds:uri="http://schemas.microsoft.com/office/2006/metadata/properties"/>
-    <ds:schemaRef ds:uri="http://schemas.microsoft.com/office/infopath/2007/PartnerControls"/>
-    <ds:schemaRef ds:uri="aa1b221f-73c9-4a68-852c-edef620d9b64"/>
-  </ds:schemaRefs>
-</ds:datastoreItem>
 </file>
</xml_diff>